<commit_message>
added point 5 and 6
</commit_message>
<xml_diff>
--- a/Zarządzanie projektem informatycznym.docx
+++ b/Zarządzanie projektem informatycznym.docx
@@ -580,7 +580,7 @@
     </w:p>
     <w:p>
       <w:pPr>
-        <w:pStyle w:val="ListParagraph"/>
+        <w:pStyle w:val="Akapitzlist"/>
         <w:numPr>
           <w:ilvl w:val="0"/>
           <w:numId w:val="5"/>
@@ -600,7 +600,7 @@
     </w:p>
     <w:p>
       <w:pPr>
-        <w:pStyle w:val="ListParagraph"/>
+        <w:pStyle w:val="Akapitzlist"/>
         <w:numPr>
           <w:ilvl w:val="0"/>
           <w:numId w:val="5"/>
@@ -620,7 +620,7 @@
     </w:p>
     <w:p>
       <w:pPr>
-        <w:pStyle w:val="ListParagraph"/>
+        <w:pStyle w:val="Akapitzlist"/>
         <w:numPr>
           <w:ilvl w:val="0"/>
           <w:numId w:val="5"/>
@@ -640,7 +640,7 @@
     </w:p>
     <w:p>
       <w:pPr>
-        <w:pStyle w:val="ListParagraph"/>
+        <w:pStyle w:val="Akapitzlist"/>
         <w:numPr>
           <w:ilvl w:val="0"/>
           <w:numId w:val="5"/>
@@ -683,7 +683,7 @@
     </w:p>
     <w:p>
       <w:pPr>
-        <w:pStyle w:val="Heading4"/>
+        <w:pStyle w:val="Nagwek4"/>
         <w:spacing w:before="319" w:after="319"/>
         <w:jc w:val="both"/>
         <w:rPr>
@@ -724,7 +724,7 @@
     </w:p>
     <w:p>
       <w:pPr>
-        <w:pStyle w:val="Heading4"/>
+        <w:pStyle w:val="Nagwek4"/>
         <w:spacing w:before="319" w:after="319"/>
         <w:jc w:val="both"/>
         <w:rPr>
@@ -765,7 +765,7 @@
     </w:p>
     <w:p>
       <w:pPr>
-        <w:pStyle w:val="ListParagraph"/>
+        <w:pStyle w:val="Akapitzlist"/>
         <w:numPr>
           <w:ilvl w:val="0"/>
           <w:numId w:val="4"/>
@@ -785,7 +785,7 @@
     </w:p>
     <w:p>
       <w:pPr>
-        <w:pStyle w:val="ListParagraph"/>
+        <w:pStyle w:val="Akapitzlist"/>
         <w:numPr>
           <w:ilvl w:val="0"/>
           <w:numId w:val="4"/>
@@ -805,7 +805,7 @@
     </w:p>
     <w:p>
       <w:pPr>
-        <w:pStyle w:val="ListParagraph"/>
+        <w:pStyle w:val="Akapitzlist"/>
         <w:numPr>
           <w:ilvl w:val="0"/>
           <w:numId w:val="4"/>
@@ -825,7 +825,7 @@
     </w:p>
     <w:p>
       <w:pPr>
-        <w:pStyle w:val="ListParagraph"/>
+        <w:pStyle w:val="Akapitzlist"/>
         <w:numPr>
           <w:ilvl w:val="0"/>
           <w:numId w:val="4"/>
@@ -845,7 +845,7 @@
     </w:p>
     <w:p>
       <w:pPr>
-        <w:pStyle w:val="ListParagraph"/>
+        <w:pStyle w:val="Akapitzlist"/>
         <w:numPr>
           <w:ilvl w:val="0"/>
           <w:numId w:val="4"/>
@@ -865,7 +865,7 @@
     </w:p>
     <w:p>
       <w:pPr>
-        <w:pStyle w:val="ListParagraph"/>
+        <w:pStyle w:val="Akapitzlist"/>
         <w:numPr>
           <w:ilvl w:val="0"/>
           <w:numId w:val="4"/>
@@ -904,7 +904,7 @@
     </w:p>
     <w:p>
       <w:pPr>
-        <w:pStyle w:val="ListParagraph"/>
+        <w:pStyle w:val="Akapitzlist"/>
         <w:numPr>
           <w:ilvl w:val="0"/>
           <w:numId w:val="3"/>
@@ -939,7 +939,7 @@
     </w:p>
     <w:p>
       <w:pPr>
-        <w:pStyle w:val="ListParagraph"/>
+        <w:pStyle w:val="Akapitzlist"/>
         <w:numPr>
           <w:ilvl w:val="0"/>
           <w:numId w:val="3"/>
@@ -973,7 +973,7 @@
     </w:p>
     <w:p>
       <w:pPr>
-        <w:pStyle w:val="ListParagraph"/>
+        <w:pStyle w:val="Akapitzlist"/>
         <w:numPr>
           <w:ilvl w:val="0"/>
           <w:numId w:val="3"/>
@@ -1026,7 +1026,7 @@
     </w:p>
     <w:p>
       <w:pPr>
-        <w:pStyle w:val="ListParagraph"/>
+        <w:pStyle w:val="Akapitzlist"/>
         <w:numPr>
           <w:ilvl w:val="0"/>
           <w:numId w:val="2"/>
@@ -1054,7 +1054,7 @@
     </w:p>
     <w:p>
       <w:pPr>
-        <w:pStyle w:val="ListParagraph"/>
+        <w:pStyle w:val="Akapitzlist"/>
         <w:numPr>
           <w:ilvl w:val="0"/>
           <w:numId w:val="2"/>
@@ -1082,7 +1082,7 @@
     </w:p>
     <w:p>
       <w:pPr>
-        <w:pStyle w:val="ListParagraph"/>
+        <w:pStyle w:val="Akapitzlist"/>
         <w:numPr>
           <w:ilvl w:val="0"/>
           <w:numId w:val="2"/>
@@ -1110,7 +1110,7 @@
     </w:p>
     <w:p>
       <w:pPr>
-        <w:pStyle w:val="Heading4"/>
+        <w:pStyle w:val="Nagwek4"/>
         <w:spacing w:before="319" w:after="319"/>
         <w:jc w:val="both"/>
         <w:rPr>
@@ -1151,7 +1151,7 @@
     </w:p>
     <w:p>
       <w:pPr>
-        <w:pStyle w:val="ListParagraph"/>
+        <w:pStyle w:val="Akapitzlist"/>
         <w:numPr>
           <w:ilvl w:val="0"/>
           <w:numId w:val="1"/>
@@ -1171,7 +1171,7 @@
     </w:p>
     <w:p>
       <w:pPr>
-        <w:pStyle w:val="ListParagraph"/>
+        <w:pStyle w:val="Akapitzlist"/>
         <w:numPr>
           <w:ilvl w:val="0"/>
           <w:numId w:val="1"/>
@@ -1191,7 +1191,7 @@
     </w:p>
     <w:p>
       <w:pPr>
-        <w:pStyle w:val="ListParagraph"/>
+        <w:pStyle w:val="Akapitzlist"/>
         <w:numPr>
           <w:ilvl w:val="0"/>
           <w:numId w:val="1"/>
@@ -1211,7 +1211,7 @@
     </w:p>
     <w:p>
       <w:pPr>
-        <w:pStyle w:val="ListParagraph"/>
+        <w:pStyle w:val="Akapitzlist"/>
         <w:numPr>
           <w:ilvl w:val="0"/>
           <w:numId w:val="1"/>
@@ -1259,7 +1259,7 @@
     </w:p>
     <w:tbl>
       <w:tblPr>
-        <w:tblStyle w:val="TableGrid"/>
+        <w:tblStyle w:val="Tabela-Siatka"/>
         <w:tblW w:w="0" w:type="auto"/>
         <w:tblLook w:val="06A0" w:firstRow="1" w:lastRow="0" w:firstColumn="1" w:lastColumn="0" w:noHBand="1" w:noVBand="1"/>
       </w:tblPr>
@@ -1629,7 +1629,7 @@
     </w:p>
     <w:p>
       <w:pPr>
-        <w:pStyle w:val="ListParagraph"/>
+        <w:pStyle w:val="Akapitzlist"/>
         <w:numPr>
           <w:ilvl w:val="0"/>
           <w:numId w:val="18"/>
@@ -1642,7 +1642,7 @@
     </w:p>
     <w:p>
       <w:pPr>
-        <w:pStyle w:val="ListParagraph"/>
+        <w:pStyle w:val="Akapitzlist"/>
         <w:numPr>
           <w:ilvl w:val="0"/>
           <w:numId w:val="18"/>
@@ -1655,7 +1655,7 @@
     </w:p>
     <w:p>
       <w:pPr>
-        <w:pStyle w:val="ListParagraph"/>
+        <w:pStyle w:val="Akapitzlist"/>
         <w:numPr>
           <w:ilvl w:val="0"/>
           <w:numId w:val="18"/>
@@ -1668,7 +1668,7 @@
     </w:p>
     <w:p>
       <w:pPr>
-        <w:pStyle w:val="ListParagraph"/>
+        <w:pStyle w:val="Akapitzlist"/>
         <w:numPr>
           <w:ilvl w:val="0"/>
           <w:numId w:val="18"/>
@@ -1681,7 +1681,7 @@
     </w:p>
     <w:p>
       <w:pPr>
-        <w:pStyle w:val="ListParagraph"/>
+        <w:pStyle w:val="Akapitzlist"/>
         <w:numPr>
           <w:ilvl w:val="0"/>
           <w:numId w:val="18"/>
@@ -1694,7 +1694,7 @@
     </w:p>
     <w:p>
       <w:pPr>
-        <w:pStyle w:val="ListParagraph"/>
+        <w:pStyle w:val="Akapitzlist"/>
         <w:numPr>
           <w:ilvl w:val="0"/>
           <w:numId w:val="18"/>
@@ -1776,7 +1776,7 @@
     </w:p>
     <w:p>
       <w:pPr>
-        <w:pStyle w:val="ListParagraph"/>
+        <w:pStyle w:val="Akapitzlist"/>
         <w:numPr>
           <w:ilvl w:val="0"/>
           <w:numId w:val="17"/>
@@ -1800,7 +1800,7 @@
     </w:p>
     <w:p>
       <w:pPr>
-        <w:pStyle w:val="ListParagraph"/>
+        <w:pStyle w:val="Akapitzlist"/>
         <w:numPr>
           <w:ilvl w:val="1"/>
           <w:numId w:val="17"/>
@@ -1820,7 +1820,7 @@
     </w:p>
     <w:p>
       <w:pPr>
-        <w:pStyle w:val="ListParagraph"/>
+        <w:pStyle w:val="Akapitzlist"/>
         <w:numPr>
           <w:ilvl w:val="1"/>
           <w:numId w:val="17"/>
@@ -1840,7 +1840,7 @@
     </w:p>
     <w:p>
       <w:pPr>
-        <w:pStyle w:val="ListParagraph"/>
+        <w:pStyle w:val="Akapitzlist"/>
         <w:numPr>
           <w:ilvl w:val="1"/>
           <w:numId w:val="17"/>
@@ -1860,7 +1860,7 @@
     </w:p>
     <w:p>
       <w:pPr>
-        <w:pStyle w:val="ListParagraph"/>
+        <w:pStyle w:val="Akapitzlist"/>
         <w:numPr>
           <w:ilvl w:val="0"/>
           <w:numId w:val="17"/>
@@ -1884,7 +1884,7 @@
     </w:p>
     <w:p>
       <w:pPr>
-        <w:pStyle w:val="ListParagraph"/>
+        <w:pStyle w:val="Akapitzlist"/>
         <w:numPr>
           <w:ilvl w:val="1"/>
           <w:numId w:val="17"/>
@@ -1904,7 +1904,7 @@
     </w:p>
     <w:p>
       <w:pPr>
-        <w:pStyle w:val="ListParagraph"/>
+        <w:pStyle w:val="Akapitzlist"/>
         <w:numPr>
           <w:ilvl w:val="1"/>
           <w:numId w:val="17"/>
@@ -1924,7 +1924,7 @@
     </w:p>
     <w:p>
       <w:pPr>
-        <w:pStyle w:val="ListParagraph"/>
+        <w:pStyle w:val="Akapitzlist"/>
         <w:numPr>
           <w:ilvl w:val="1"/>
           <w:numId w:val="17"/>
@@ -1944,7 +1944,7 @@
     </w:p>
     <w:p>
       <w:pPr>
-        <w:pStyle w:val="ListParagraph"/>
+        <w:pStyle w:val="Akapitzlist"/>
         <w:numPr>
           <w:ilvl w:val="0"/>
           <w:numId w:val="17"/>
@@ -1968,7 +1968,7 @@
     </w:p>
     <w:p>
       <w:pPr>
-        <w:pStyle w:val="ListParagraph"/>
+        <w:pStyle w:val="Akapitzlist"/>
         <w:numPr>
           <w:ilvl w:val="1"/>
           <w:numId w:val="17"/>
@@ -1988,7 +1988,7 @@
     </w:p>
     <w:p>
       <w:pPr>
-        <w:pStyle w:val="ListParagraph"/>
+        <w:pStyle w:val="Akapitzlist"/>
         <w:numPr>
           <w:ilvl w:val="1"/>
           <w:numId w:val="17"/>
@@ -2008,7 +2008,7 @@
     </w:p>
     <w:p>
       <w:pPr>
-        <w:pStyle w:val="ListParagraph"/>
+        <w:pStyle w:val="Akapitzlist"/>
         <w:numPr>
           <w:ilvl w:val="1"/>
           <w:numId w:val="17"/>
@@ -2028,7 +2028,7 @@
     </w:p>
     <w:p>
       <w:pPr>
-        <w:pStyle w:val="ListParagraph"/>
+        <w:pStyle w:val="Akapitzlist"/>
         <w:numPr>
           <w:ilvl w:val="0"/>
           <w:numId w:val="17"/>
@@ -2052,7 +2052,7 @@
     </w:p>
     <w:p>
       <w:pPr>
-        <w:pStyle w:val="ListParagraph"/>
+        <w:pStyle w:val="Akapitzlist"/>
         <w:numPr>
           <w:ilvl w:val="1"/>
           <w:numId w:val="17"/>
@@ -2072,7 +2072,7 @@
     </w:p>
     <w:p>
       <w:pPr>
-        <w:pStyle w:val="ListParagraph"/>
+        <w:pStyle w:val="Akapitzlist"/>
         <w:numPr>
           <w:ilvl w:val="1"/>
           <w:numId w:val="17"/>
@@ -2092,7 +2092,7 @@
     </w:p>
     <w:p>
       <w:pPr>
-        <w:pStyle w:val="ListParagraph"/>
+        <w:pStyle w:val="Akapitzlist"/>
         <w:numPr>
           <w:ilvl w:val="1"/>
           <w:numId w:val="17"/>
@@ -2113,7 +2113,7 @@
     </w:p>
     <w:p>
       <w:pPr>
-        <w:pStyle w:val="ListParagraph"/>
+        <w:pStyle w:val="Akapitzlist"/>
         <w:numPr>
           <w:ilvl w:val="0"/>
           <w:numId w:val="17"/>
@@ -2137,7 +2137,7 @@
     </w:p>
     <w:p>
       <w:pPr>
-        <w:pStyle w:val="ListParagraph"/>
+        <w:pStyle w:val="Akapitzlist"/>
         <w:numPr>
           <w:ilvl w:val="1"/>
           <w:numId w:val="17"/>
@@ -2157,7 +2157,7 @@
     </w:p>
     <w:p>
       <w:pPr>
-        <w:pStyle w:val="ListParagraph"/>
+        <w:pStyle w:val="Akapitzlist"/>
         <w:numPr>
           <w:ilvl w:val="1"/>
           <w:numId w:val="17"/>
@@ -2177,7 +2177,7 @@
     </w:p>
     <w:p>
       <w:pPr>
-        <w:pStyle w:val="ListParagraph"/>
+        <w:pStyle w:val="Akapitzlist"/>
         <w:numPr>
           <w:ilvl w:val="1"/>
           <w:numId w:val="17"/>
@@ -2197,7 +2197,7 @@
     </w:p>
     <w:p>
       <w:pPr>
-        <w:pStyle w:val="ListParagraph"/>
+        <w:pStyle w:val="Akapitzlist"/>
         <w:numPr>
           <w:ilvl w:val="0"/>
           <w:numId w:val="17"/>
@@ -2221,7 +2221,7 @@
     </w:p>
     <w:p>
       <w:pPr>
-        <w:pStyle w:val="ListParagraph"/>
+        <w:pStyle w:val="Akapitzlist"/>
         <w:numPr>
           <w:ilvl w:val="1"/>
           <w:numId w:val="17"/>
@@ -2241,7 +2241,7 @@
     </w:p>
     <w:p>
       <w:pPr>
-        <w:pStyle w:val="ListParagraph"/>
+        <w:pStyle w:val="Akapitzlist"/>
         <w:numPr>
           <w:ilvl w:val="1"/>
           <w:numId w:val="17"/>
@@ -2261,7 +2261,7 @@
     </w:p>
     <w:p>
       <w:pPr>
-        <w:pStyle w:val="ListParagraph"/>
+        <w:pStyle w:val="Akapitzlist"/>
         <w:numPr>
           <w:ilvl w:val="1"/>
           <w:numId w:val="17"/>
@@ -2281,7 +2281,7 @@
     </w:p>
     <w:p>
       <w:pPr>
-        <w:pStyle w:val="ListParagraph"/>
+        <w:pStyle w:val="Akapitzlist"/>
         <w:numPr>
           <w:ilvl w:val="0"/>
           <w:numId w:val="17"/>
@@ -2305,7 +2305,7 @@
     </w:p>
     <w:p>
       <w:pPr>
-        <w:pStyle w:val="ListParagraph"/>
+        <w:pStyle w:val="Akapitzlist"/>
         <w:numPr>
           <w:ilvl w:val="1"/>
           <w:numId w:val="17"/>
@@ -2325,7 +2325,7 @@
     </w:p>
     <w:p>
       <w:pPr>
-        <w:pStyle w:val="ListParagraph"/>
+        <w:pStyle w:val="Akapitzlist"/>
         <w:numPr>
           <w:ilvl w:val="1"/>
           <w:numId w:val="17"/>
@@ -2368,7 +2368,7 @@
     </w:p>
     <w:p>
       <w:pPr>
-        <w:pStyle w:val="Heading4"/>
+        <w:pStyle w:val="Nagwek4"/>
         <w:numPr>
           <w:ilvl w:val="0"/>
           <w:numId w:val="13"/>
@@ -2459,7 +2459,7 @@
     </w:p>
     <w:p>
       <w:pPr>
-        <w:pStyle w:val="ListParagraph"/>
+        <w:pStyle w:val="Akapitzlist"/>
         <w:numPr>
           <w:ilvl w:val="0"/>
           <w:numId w:val="16"/>
@@ -2479,7 +2479,7 @@
     </w:p>
     <w:p>
       <w:pPr>
-        <w:pStyle w:val="ListParagraph"/>
+        <w:pStyle w:val="Akapitzlist"/>
         <w:numPr>
           <w:ilvl w:val="0"/>
           <w:numId w:val="16"/>
@@ -2499,7 +2499,7 @@
     </w:p>
     <w:p>
       <w:pPr>
-        <w:pStyle w:val="ListParagraph"/>
+        <w:pStyle w:val="Akapitzlist"/>
         <w:numPr>
           <w:ilvl w:val="0"/>
           <w:numId w:val="16"/>
@@ -2519,7 +2519,7 @@
     </w:p>
     <w:p>
       <w:pPr>
-        <w:pStyle w:val="ListParagraph"/>
+        <w:pStyle w:val="Akapitzlist"/>
         <w:numPr>
           <w:ilvl w:val="0"/>
           <w:numId w:val="16"/>
@@ -2539,7 +2539,7 @@
     </w:p>
     <w:p>
       <w:pPr>
-        <w:pStyle w:val="Heading4"/>
+        <w:pStyle w:val="Nagwek4"/>
         <w:numPr>
           <w:ilvl w:val="0"/>
           <w:numId w:val="12"/>
@@ -2599,7 +2599,7 @@
     </w:p>
     <w:p>
       <w:pPr>
-        <w:pStyle w:val="ListParagraph"/>
+        <w:pStyle w:val="Akapitzlist"/>
         <w:numPr>
           <w:ilvl w:val="0"/>
           <w:numId w:val="15"/>
@@ -2619,7 +2619,7 @@
     </w:p>
     <w:p>
       <w:pPr>
-        <w:pStyle w:val="ListParagraph"/>
+        <w:pStyle w:val="Akapitzlist"/>
         <w:numPr>
           <w:ilvl w:val="0"/>
           <w:numId w:val="15"/>
@@ -2639,7 +2639,7 @@
     </w:p>
     <w:p>
       <w:pPr>
-        <w:pStyle w:val="ListParagraph"/>
+        <w:pStyle w:val="Akapitzlist"/>
         <w:numPr>
           <w:ilvl w:val="0"/>
           <w:numId w:val="15"/>
@@ -2659,7 +2659,7 @@
     </w:p>
     <w:p>
       <w:pPr>
-        <w:pStyle w:val="ListParagraph"/>
+        <w:pStyle w:val="Akapitzlist"/>
         <w:numPr>
           <w:ilvl w:val="0"/>
           <w:numId w:val="15"/>
@@ -2679,7 +2679,7 @@
     </w:p>
     <w:p>
       <w:pPr>
-        <w:pStyle w:val="Heading4"/>
+        <w:pStyle w:val="Nagwek4"/>
         <w:numPr>
           <w:ilvl w:val="0"/>
           <w:numId w:val="11"/>
@@ -2721,7 +2721,7 @@
     </w:p>
     <w:p>
       <w:pPr>
-        <w:pStyle w:val="Heading4"/>
+        <w:pStyle w:val="Nagwek4"/>
         <w:numPr>
           <w:ilvl w:val="0"/>
           <w:numId w:val="10"/>
@@ -2762,7 +2762,7 @@
     </w:p>
     <w:p>
       <w:pPr>
-        <w:pStyle w:val="ListParagraph"/>
+        <w:pStyle w:val="Akapitzlist"/>
         <w:numPr>
           <w:ilvl w:val="0"/>
           <w:numId w:val="14"/>
@@ -2782,7 +2782,7 @@
     </w:p>
     <w:p>
       <w:pPr>
-        <w:pStyle w:val="ListParagraph"/>
+        <w:pStyle w:val="Akapitzlist"/>
         <w:numPr>
           <w:ilvl w:val="0"/>
           <w:numId w:val="14"/>
@@ -2802,7 +2802,7 @@
     </w:p>
     <w:p>
       <w:pPr>
-        <w:pStyle w:val="ListParagraph"/>
+        <w:pStyle w:val="Akapitzlist"/>
         <w:numPr>
           <w:ilvl w:val="0"/>
           <w:numId w:val="14"/>
@@ -2822,7 +2822,7 @@
     </w:p>
     <w:p>
       <w:pPr>
-        <w:pStyle w:val="ListParagraph"/>
+        <w:pStyle w:val="Akapitzlist"/>
         <w:numPr>
           <w:ilvl w:val="0"/>
           <w:numId w:val="14"/>
@@ -2865,7 +2865,7 @@
     </w:p>
     <w:p>
       <w:pPr>
-        <w:pStyle w:val="Heading4"/>
+        <w:pStyle w:val="Nagwek4"/>
         <w:spacing w:before="319" w:after="319"/>
         <w:jc w:val="both"/>
         <w:rPr>
@@ -2891,7 +2891,7 @@
     </w:p>
     <w:p>
       <w:pPr>
-        <w:pStyle w:val="ListParagraph"/>
+        <w:pStyle w:val="Akapitzlist"/>
         <w:numPr>
           <w:ilvl w:val="0"/>
           <w:numId w:val="9"/>
@@ -2911,7 +2911,7 @@
     </w:p>
     <w:p>
       <w:pPr>
-        <w:pStyle w:val="ListParagraph"/>
+        <w:pStyle w:val="Akapitzlist"/>
         <w:numPr>
           <w:ilvl w:val="0"/>
           <w:numId w:val="9"/>
@@ -2937,7 +2937,7 @@
     </w:p>
     <w:p>
       <w:pPr>
-        <w:pStyle w:val="ListParagraph"/>
+        <w:pStyle w:val="Akapitzlist"/>
         <w:numPr>
           <w:ilvl w:val="0"/>
           <w:numId w:val="9"/>
@@ -2957,7 +2957,7 @@
     </w:p>
     <w:p>
       <w:pPr>
-        <w:pStyle w:val="ListParagraph"/>
+        <w:pStyle w:val="Akapitzlist"/>
         <w:numPr>
           <w:ilvl w:val="0"/>
           <w:numId w:val="9"/>
@@ -2977,7 +2977,7 @@
     </w:p>
     <w:p>
       <w:pPr>
-        <w:pStyle w:val="Heading4"/>
+        <w:pStyle w:val="Nagwek4"/>
         <w:spacing w:before="319" w:after="319"/>
         <w:jc w:val="both"/>
         <w:rPr>
@@ -3003,7 +3003,7 @@
     </w:p>
     <w:p>
       <w:pPr>
-        <w:pStyle w:val="ListParagraph"/>
+        <w:pStyle w:val="Akapitzlist"/>
         <w:numPr>
           <w:ilvl w:val="0"/>
           <w:numId w:val="8"/>
@@ -3023,7 +3023,7 @@
     </w:p>
     <w:p>
       <w:pPr>
-        <w:pStyle w:val="ListParagraph"/>
+        <w:pStyle w:val="Akapitzlist"/>
         <w:numPr>
           <w:ilvl w:val="0"/>
           <w:numId w:val="8"/>
@@ -3043,7 +3043,7 @@
     </w:p>
     <w:p>
       <w:pPr>
-        <w:pStyle w:val="ListParagraph"/>
+        <w:pStyle w:val="Akapitzlist"/>
         <w:numPr>
           <w:ilvl w:val="0"/>
           <w:numId w:val="8"/>
@@ -3063,7 +3063,7 @@
     </w:p>
     <w:p>
       <w:pPr>
-        <w:pStyle w:val="Heading4"/>
+        <w:pStyle w:val="Nagwek4"/>
         <w:spacing w:before="319" w:after="319"/>
         <w:jc w:val="both"/>
         <w:rPr>
@@ -3089,7 +3089,7 @@
     </w:p>
     <w:p>
       <w:pPr>
-        <w:pStyle w:val="ListParagraph"/>
+        <w:pStyle w:val="Akapitzlist"/>
         <w:numPr>
           <w:ilvl w:val="0"/>
           <w:numId w:val="7"/>
@@ -3109,7 +3109,7 @@
     </w:p>
     <w:p>
       <w:pPr>
-        <w:pStyle w:val="ListParagraph"/>
+        <w:pStyle w:val="Akapitzlist"/>
         <w:numPr>
           <w:ilvl w:val="0"/>
           <w:numId w:val="7"/>
@@ -3168,7 +3168,7 @@
     </w:p>
     <w:p>
       <w:pPr>
-        <w:pStyle w:val="ListParagraph"/>
+        <w:pStyle w:val="Akapitzlist"/>
         <w:numPr>
           <w:ilvl w:val="0"/>
           <w:numId w:val="6"/>
@@ -3188,7 +3188,7 @@
     </w:p>
     <w:p>
       <w:pPr>
-        <w:pStyle w:val="ListParagraph"/>
+        <w:pStyle w:val="Akapitzlist"/>
         <w:numPr>
           <w:ilvl w:val="0"/>
           <w:numId w:val="6"/>
@@ -3208,7 +3208,7 @@
     </w:p>
     <w:p>
       <w:pPr>
-        <w:pStyle w:val="ListParagraph"/>
+        <w:pStyle w:val="Akapitzlist"/>
         <w:numPr>
           <w:ilvl w:val="0"/>
           <w:numId w:val="6"/>
@@ -3228,7 +3228,7 @@
     </w:p>
     <w:p>
       <w:pPr>
-        <w:pStyle w:val="ListParagraph"/>
+        <w:pStyle w:val="Akapitzlist"/>
         <w:numPr>
           <w:ilvl w:val="0"/>
           <w:numId w:val="6"/>
@@ -3248,7 +3248,7 @@
     </w:p>
     <w:p>
       <w:pPr>
-        <w:pStyle w:val="ListParagraph"/>
+        <w:pStyle w:val="Akapitzlist"/>
         <w:numPr>
           <w:ilvl w:val="0"/>
           <w:numId w:val="6"/>
@@ -4991,19 +4991,1657 @@
     </w:p>
     <w:p>
       <w:pPr>
-        <w:jc w:val="both"/>
-        <w:rPr>
+        <w:pStyle w:val="p1"/>
+        <w:ind w:left="720"/>
+      </w:pPr>
+    </w:p>
+    <w:p>
+      <w:pPr>
+        <w:pStyle w:val="Nagwek2"/>
+        <w:rPr>
+          <w:rFonts w:asciiTheme="minorHAnsi" w:hAnsiTheme="minorHAnsi"/>
           <w:b/>
           <w:bCs/>
+          <w:color w:val="000000" w:themeColor="text1"/>
           <w:sz w:val="36"/>
           <w:szCs w:val="36"/>
-          <w:lang w:val="en-WF"/>
-        </w:rPr>
-      </w:pPr>
-    </w:p>
-    <w:p>
-      <w:pPr>
-        <w:jc w:val="both"/>
+        </w:rPr>
+      </w:pPr>
+      <w:r>
+        <w:rPr>
+          <w:rFonts w:asciiTheme="minorHAnsi" w:hAnsiTheme="minorHAnsi"/>
+          <w:b/>
+          <w:bCs/>
+          <w:color w:val="000000" w:themeColor="text1"/>
+          <w:sz w:val="36"/>
+          <w:szCs w:val="36"/>
+        </w:rPr>
+        <w:t>5. Atrybuty Jakościowe</w:t>
+      </w:r>
+    </w:p>
+    <w:p>
+      <w:pPr>
+        <w:pStyle w:val="NormalnyWeb"/>
+        <w:jc w:val="both"/>
+        <w:rPr>
+          <w:rFonts w:asciiTheme="minorHAnsi" w:hAnsiTheme="minorHAnsi"/>
+          <w:color w:val="000000" w:themeColor="text1"/>
+        </w:rPr>
+      </w:pPr>
+      <w:r>
+        <w:rPr>
+          <w:rFonts w:asciiTheme="minorHAnsi" w:hAnsiTheme="minorHAnsi"/>
+          <w:color w:val="000000" w:themeColor="text1"/>
+        </w:rPr>
+        <w:t xml:space="preserve">Atrybuty jakościowe (wymagania niefunkcjonalne) opisują cechy systemu </w:t>
+      </w:r>
+      <w:proofErr w:type="spellStart"/>
+      <w:r>
+        <w:rPr>
+          <w:rFonts w:asciiTheme="minorHAnsi" w:hAnsiTheme="minorHAnsi"/>
+          <w:color w:val="000000" w:themeColor="text1"/>
+        </w:rPr>
+        <w:t>Orchestrator</w:t>
+      </w:r>
+      <w:proofErr w:type="spellEnd"/>
+      <w:r>
+        <w:rPr>
+          <w:rFonts w:asciiTheme="minorHAnsi" w:hAnsiTheme="minorHAnsi"/>
+          <w:color w:val="000000" w:themeColor="text1"/>
+        </w:rPr>
+        <w:t xml:space="preserve"> podróży, które nie dotyczą bezpośrednio realizowanych funkcji, lecz wpływają na sposób ich działania, bezpieczeństwo, wydajność oraz komfort użytkowania. Spełnienie tych wymagań jest kluczowe dla osiągnięcia założonych celów biznesowych i użytkowych systemu w wersji MVP.</w:t>
+      </w:r>
+    </w:p>
+    <w:p>
+      <w:pPr>
+        <w:pStyle w:val="Nagwek3"/>
+        <w:rPr>
+          <w:rFonts w:asciiTheme="minorHAnsi" w:hAnsiTheme="minorHAnsi"/>
+          <w:color w:val="000000" w:themeColor="text1"/>
+          <w:sz w:val="28"/>
+          <w:szCs w:val="28"/>
+        </w:rPr>
+      </w:pPr>
+      <w:r>
+        <w:rPr>
+          <w:rFonts w:asciiTheme="minorHAnsi" w:hAnsiTheme="minorHAnsi"/>
+          <w:color w:val="000000" w:themeColor="text1"/>
+          <w:sz w:val="28"/>
+          <w:szCs w:val="28"/>
+        </w:rPr>
+        <w:t xml:space="preserve">5.1. </w:t>
+      </w:r>
+      <w:proofErr w:type="spellStart"/>
+      <w:r>
+        <w:rPr>
+          <w:rFonts w:asciiTheme="minorHAnsi" w:hAnsiTheme="minorHAnsi"/>
+          <w:color w:val="000000" w:themeColor="text1"/>
+          <w:sz w:val="28"/>
+          <w:szCs w:val="28"/>
+        </w:rPr>
+        <w:t>Priorytetyzacja</w:t>
+      </w:r>
+      <w:proofErr w:type="spellEnd"/>
+      <w:r>
+        <w:rPr>
+          <w:rFonts w:asciiTheme="minorHAnsi" w:hAnsiTheme="minorHAnsi"/>
+          <w:color w:val="000000" w:themeColor="text1"/>
+          <w:sz w:val="28"/>
+          <w:szCs w:val="28"/>
+        </w:rPr>
+        <w:t xml:space="preserve"> Wymagań Jakościowych</w:t>
+      </w:r>
+    </w:p>
+    <w:p>
+      <w:pPr>
+        <w:pStyle w:val="Nagwek4"/>
+        <w:rPr>
+          <w:b/>
+          <w:bCs/>
+          <w:color w:val="000000" w:themeColor="text1"/>
+        </w:rPr>
+      </w:pPr>
+      <w:r>
+        <w:rPr>
+          <w:b/>
+          <w:bCs/>
+          <w:color w:val="000000" w:themeColor="text1"/>
+        </w:rPr>
+        <w:t>Wydajność (Performance)</w:t>
+      </w:r>
+    </w:p>
+    <w:p>
+      <w:pPr>
+        <w:pStyle w:val="NormalnyWeb"/>
+        <w:numPr>
+          <w:ilvl w:val="0"/>
+          <w:numId w:val="36"/>
+        </w:numPr>
+        <w:rPr>
+          <w:rFonts w:asciiTheme="minorHAnsi" w:hAnsiTheme="minorHAnsi"/>
+          <w:color w:val="000000" w:themeColor="text1"/>
+        </w:rPr>
+      </w:pPr>
+      <w:r>
+        <w:rPr>
+          <w:rFonts w:asciiTheme="minorHAnsi" w:hAnsiTheme="minorHAnsi"/>
+          <w:color w:val="000000" w:themeColor="text1"/>
+        </w:rPr>
+        <w:t xml:space="preserve">System powinien umożliwiać wygenerowanie planu zwiedzania miasta w czasie </w:t>
+      </w:r>
+      <w:r>
+        <w:rPr>
+          <w:rStyle w:val="Pogrubienie"/>
+          <w:rFonts w:asciiTheme="minorHAnsi" w:hAnsiTheme="minorHAnsi"/>
+          <w:b w:val="0"/>
+          <w:bCs w:val="0"/>
+          <w:color w:val="000000" w:themeColor="text1"/>
+        </w:rPr>
+        <w:t>nie dłuższym niż 3 sekundy</w:t>
+      </w:r>
+      <w:r>
+        <w:rPr>
+          <w:rFonts w:asciiTheme="minorHAnsi" w:hAnsiTheme="minorHAnsi"/>
+          <w:color w:val="000000" w:themeColor="text1"/>
+        </w:rPr>
+        <w:t xml:space="preserve"> dla standardowego scenariusza użytkownika.</w:t>
+      </w:r>
+    </w:p>
+    <w:p>
+      <w:pPr>
+        <w:pStyle w:val="NormalnyWeb"/>
+        <w:numPr>
+          <w:ilvl w:val="0"/>
+          <w:numId w:val="36"/>
+        </w:numPr>
+        <w:rPr>
+          <w:rFonts w:asciiTheme="minorHAnsi" w:hAnsiTheme="minorHAnsi"/>
+          <w:color w:val="000000" w:themeColor="text1"/>
+        </w:rPr>
+      </w:pPr>
+      <w:r>
+        <w:rPr>
+          <w:rFonts w:asciiTheme="minorHAnsi" w:hAnsiTheme="minorHAnsi"/>
+          <w:color w:val="000000" w:themeColor="text1"/>
+        </w:rPr>
+        <w:t xml:space="preserve">Czas odpowiedzi dla operacji wyszukiwania i filtrowania atrakcji nie powinien przekraczać </w:t>
+      </w:r>
+      <w:r>
+        <w:rPr>
+          <w:rStyle w:val="Pogrubienie"/>
+          <w:rFonts w:asciiTheme="minorHAnsi" w:hAnsiTheme="minorHAnsi"/>
+          <w:b w:val="0"/>
+          <w:bCs w:val="0"/>
+          <w:color w:val="000000" w:themeColor="text1"/>
+        </w:rPr>
+        <w:t>1,2 sekundy</w:t>
+      </w:r>
+      <w:r>
+        <w:rPr>
+          <w:rFonts w:asciiTheme="minorHAnsi" w:hAnsiTheme="minorHAnsi"/>
+          <w:color w:val="000000" w:themeColor="text1"/>
+        </w:rPr>
+        <w:t>.</w:t>
+      </w:r>
+    </w:p>
+    <w:p>
+      <w:pPr>
+        <w:pStyle w:val="NormalnyWeb"/>
+        <w:numPr>
+          <w:ilvl w:val="0"/>
+          <w:numId w:val="36"/>
+        </w:numPr>
+        <w:rPr>
+          <w:rFonts w:asciiTheme="minorHAnsi" w:hAnsiTheme="minorHAnsi"/>
+          <w:color w:val="000000" w:themeColor="text1"/>
+        </w:rPr>
+      </w:pPr>
+      <w:r>
+        <w:rPr>
+          <w:rFonts w:asciiTheme="minorHAnsi" w:hAnsiTheme="minorHAnsi"/>
+          <w:color w:val="000000" w:themeColor="text1"/>
+        </w:rPr>
+        <w:t xml:space="preserve">System powinien zachowywać stabilną wydajność przy jednoczesnej obsłudze co najmniej </w:t>
+      </w:r>
+      <w:r>
+        <w:rPr>
+          <w:rStyle w:val="Pogrubienie"/>
+          <w:rFonts w:asciiTheme="minorHAnsi" w:hAnsiTheme="minorHAnsi"/>
+          <w:b w:val="0"/>
+          <w:bCs w:val="0"/>
+          <w:color w:val="000000" w:themeColor="text1"/>
+        </w:rPr>
+        <w:t>500 aktywnych użytkownikó</w:t>
+      </w:r>
+      <w:r>
+        <w:rPr>
+          <w:rStyle w:val="Pogrubienie"/>
+          <w:rFonts w:asciiTheme="minorHAnsi" w:hAnsiTheme="minorHAnsi"/>
+          <w:b w:val="0"/>
+          <w:bCs w:val="0"/>
+          <w:color w:val="000000" w:themeColor="text1"/>
+        </w:rPr>
+        <w:t>w.</w:t>
+      </w:r>
+    </w:p>
+    <w:p>
+      <w:pPr>
+        <w:pStyle w:val="NormalnyWeb"/>
+        <w:numPr>
+          <w:ilvl w:val="0"/>
+          <w:numId w:val="36"/>
+        </w:numPr>
+        <w:rPr>
+          <w:rFonts w:asciiTheme="minorHAnsi" w:hAnsiTheme="minorHAnsi"/>
+          <w:color w:val="000000" w:themeColor="text1"/>
+        </w:rPr>
+      </w:pPr>
+      <w:r>
+        <w:rPr>
+          <w:rFonts w:asciiTheme="minorHAnsi" w:hAnsiTheme="minorHAnsi"/>
+          <w:color w:val="000000" w:themeColor="text1"/>
+        </w:rPr>
+        <w:t xml:space="preserve">Mechanizmy </w:t>
+      </w:r>
+      <w:proofErr w:type="spellStart"/>
+      <w:r>
+        <w:rPr>
+          <w:rFonts w:asciiTheme="minorHAnsi" w:hAnsiTheme="minorHAnsi"/>
+          <w:color w:val="000000" w:themeColor="text1"/>
+        </w:rPr>
+        <w:t>autoskalowania</w:t>
+      </w:r>
+      <w:proofErr w:type="spellEnd"/>
+      <w:r>
+        <w:rPr>
+          <w:rFonts w:asciiTheme="minorHAnsi" w:hAnsiTheme="minorHAnsi"/>
+          <w:color w:val="000000" w:themeColor="text1"/>
+        </w:rPr>
+        <w:t xml:space="preserve"> (HPA/VPA) powinny automatycznie dostosowywać zasoby systemowe do aktualnego obciążenia.</w:t>
+      </w:r>
+    </w:p>
+    <w:p>
+      <w:pPr>
+        <w:pStyle w:val="NormalnyWeb"/>
+        <w:rPr>
+          <w:rFonts w:asciiTheme="minorHAnsi" w:hAnsiTheme="minorHAnsi"/>
+          <w:color w:val="000000" w:themeColor="text1"/>
+        </w:rPr>
+      </w:pPr>
+      <w:r>
+        <w:rPr>
+          <w:rStyle w:val="Pogrubienie"/>
+          <w:rFonts w:asciiTheme="minorHAnsi" w:hAnsiTheme="minorHAnsi"/>
+          <w:color w:val="000000" w:themeColor="text1"/>
+        </w:rPr>
+        <w:t>Priorytet:</w:t>
+      </w:r>
+      <w:r>
+        <w:rPr>
+          <w:rFonts w:asciiTheme="minorHAnsi" w:hAnsiTheme="minorHAnsi"/>
+          <w:color w:val="000000" w:themeColor="text1"/>
+        </w:rPr>
+        <w:t xml:space="preserve"> Wysoki.</w:t>
+      </w:r>
+    </w:p>
+    <w:p>
+      <w:pPr>
+        <w:rPr>
+          <w:color w:val="000000" w:themeColor="text1"/>
+        </w:rPr>
+      </w:pPr>
+    </w:p>
+    <w:p>
+      <w:pPr>
+        <w:pStyle w:val="Nagwek4"/>
+        <w:rPr>
+          <w:b/>
+          <w:bCs/>
+          <w:color w:val="000000" w:themeColor="text1"/>
+        </w:rPr>
+      </w:pPr>
+      <w:r>
+        <w:rPr>
+          <w:b/>
+          <w:bCs/>
+          <w:color w:val="000000" w:themeColor="text1"/>
+        </w:rPr>
+        <w:t>Niezawodność i Dostępność (</w:t>
+      </w:r>
+      <w:proofErr w:type="spellStart"/>
+      <w:r>
+        <w:rPr>
+          <w:b/>
+          <w:bCs/>
+          <w:color w:val="000000" w:themeColor="text1"/>
+        </w:rPr>
+        <w:t>Reliability</w:t>
+      </w:r>
+      <w:proofErr w:type="spellEnd"/>
+      <w:r>
+        <w:rPr>
+          <w:b/>
+          <w:bCs/>
+          <w:color w:val="000000" w:themeColor="text1"/>
+        </w:rPr>
+        <w:t xml:space="preserve"> &amp; </w:t>
+      </w:r>
+      <w:proofErr w:type="spellStart"/>
+      <w:r>
+        <w:rPr>
+          <w:b/>
+          <w:bCs/>
+          <w:color w:val="000000" w:themeColor="text1"/>
+        </w:rPr>
+        <w:t>Availability</w:t>
+      </w:r>
+      <w:proofErr w:type="spellEnd"/>
+      <w:r>
+        <w:rPr>
+          <w:b/>
+          <w:bCs/>
+          <w:color w:val="000000" w:themeColor="text1"/>
+        </w:rPr>
+        <w:t>)</w:t>
+      </w:r>
+    </w:p>
+    <w:p>
+      <w:pPr>
+        <w:pStyle w:val="NormalnyWeb"/>
+        <w:numPr>
+          <w:ilvl w:val="0"/>
+          <w:numId w:val="37"/>
+        </w:numPr>
+        <w:rPr>
+          <w:rFonts w:asciiTheme="minorHAnsi" w:hAnsiTheme="minorHAnsi"/>
+          <w:b/>
+          <w:bCs/>
+          <w:color w:val="000000" w:themeColor="text1"/>
+        </w:rPr>
+      </w:pPr>
+      <w:r>
+        <w:rPr>
+          <w:rFonts w:asciiTheme="minorHAnsi" w:hAnsiTheme="minorHAnsi"/>
+          <w:color w:val="000000" w:themeColor="text1"/>
+        </w:rPr>
+        <w:t xml:space="preserve">System powinien zapewniać dostępność na poziomie minimum </w:t>
+      </w:r>
+      <w:r>
+        <w:rPr>
+          <w:rStyle w:val="Pogrubienie"/>
+          <w:rFonts w:asciiTheme="minorHAnsi" w:hAnsiTheme="minorHAnsi"/>
+          <w:b w:val="0"/>
+          <w:bCs w:val="0"/>
+          <w:color w:val="000000" w:themeColor="text1"/>
+        </w:rPr>
+        <w:t>99,5% w skali miesiąc</w:t>
+      </w:r>
+      <w:r>
+        <w:rPr>
+          <w:rStyle w:val="Pogrubienie"/>
+          <w:rFonts w:asciiTheme="minorHAnsi" w:hAnsiTheme="minorHAnsi"/>
+          <w:b w:val="0"/>
+          <w:bCs w:val="0"/>
+          <w:color w:val="000000" w:themeColor="text1"/>
+        </w:rPr>
+        <w:t>a.</w:t>
+      </w:r>
+    </w:p>
+    <w:p>
+      <w:pPr>
+        <w:pStyle w:val="NormalnyWeb"/>
+        <w:numPr>
+          <w:ilvl w:val="0"/>
+          <w:numId w:val="37"/>
+        </w:numPr>
+        <w:rPr>
+          <w:rFonts w:asciiTheme="minorHAnsi" w:hAnsiTheme="minorHAnsi"/>
+          <w:color w:val="000000" w:themeColor="text1"/>
+        </w:rPr>
+      </w:pPr>
+      <w:r>
+        <w:rPr>
+          <w:rFonts w:asciiTheme="minorHAnsi" w:hAnsiTheme="minorHAnsi"/>
+          <w:color w:val="000000" w:themeColor="text1"/>
+        </w:rPr>
+        <w:t>Awaria pojedynczego komponentu nie powinna powodować całkowitej niedostępności systemu.</w:t>
+      </w:r>
+    </w:p>
+    <w:p>
+      <w:pPr>
+        <w:pStyle w:val="NormalnyWeb"/>
+        <w:numPr>
+          <w:ilvl w:val="0"/>
+          <w:numId w:val="37"/>
+        </w:numPr>
+        <w:rPr>
+          <w:rFonts w:asciiTheme="minorHAnsi" w:hAnsiTheme="minorHAnsi"/>
+          <w:color w:val="000000" w:themeColor="text1"/>
+        </w:rPr>
+      </w:pPr>
+      <w:r>
+        <w:rPr>
+          <w:rFonts w:asciiTheme="minorHAnsi" w:hAnsiTheme="minorHAnsi"/>
+          <w:color w:val="000000" w:themeColor="text1"/>
+        </w:rPr>
+        <w:t>System powinien umożliwiać szybkie przywrócenie działania po awarii (RTO ≤ 30 minut).</w:t>
+      </w:r>
+    </w:p>
+    <w:p>
+      <w:pPr>
+        <w:pStyle w:val="NormalnyWeb"/>
+        <w:numPr>
+          <w:ilvl w:val="0"/>
+          <w:numId w:val="37"/>
+        </w:numPr>
+        <w:rPr>
+          <w:rFonts w:asciiTheme="minorHAnsi" w:hAnsiTheme="minorHAnsi"/>
+          <w:color w:val="000000" w:themeColor="text1"/>
+        </w:rPr>
+      </w:pPr>
+      <w:r>
+        <w:rPr>
+          <w:rFonts w:asciiTheme="minorHAnsi" w:hAnsiTheme="minorHAnsi"/>
+          <w:color w:val="000000" w:themeColor="text1"/>
+        </w:rPr>
+        <w:t>Dane użytkowników oraz dane atrakcji nie mogą zostać utracone w wyniku awarii systemu.</w:t>
+      </w:r>
+    </w:p>
+    <w:p>
+      <w:pPr>
+        <w:pStyle w:val="NormalnyWeb"/>
+        <w:rPr>
+          <w:rFonts w:asciiTheme="minorHAnsi" w:hAnsiTheme="minorHAnsi"/>
+          <w:color w:val="000000" w:themeColor="text1"/>
+        </w:rPr>
+      </w:pPr>
+      <w:r>
+        <w:rPr>
+          <w:rStyle w:val="Pogrubienie"/>
+          <w:rFonts w:asciiTheme="minorHAnsi" w:hAnsiTheme="minorHAnsi"/>
+          <w:color w:val="000000" w:themeColor="text1"/>
+        </w:rPr>
+        <w:t>Priorytet:</w:t>
+      </w:r>
+      <w:r>
+        <w:rPr>
+          <w:rFonts w:asciiTheme="minorHAnsi" w:hAnsiTheme="minorHAnsi"/>
+          <w:color w:val="000000" w:themeColor="text1"/>
+        </w:rPr>
+        <w:t xml:space="preserve"> Wysoki.</w:t>
+      </w:r>
+    </w:p>
+    <w:p>
+      <w:pPr>
+        <w:rPr>
+          <w:color w:val="000000" w:themeColor="text1"/>
+        </w:rPr>
+      </w:pPr>
+    </w:p>
+    <w:p>
+      <w:pPr>
+        <w:pStyle w:val="Nagwek4"/>
+        <w:rPr>
+          <w:b/>
+          <w:bCs/>
+          <w:color w:val="000000" w:themeColor="text1"/>
+        </w:rPr>
+      </w:pPr>
+      <w:r>
+        <w:rPr>
+          <w:b/>
+          <w:bCs/>
+          <w:color w:val="000000" w:themeColor="text1"/>
+        </w:rPr>
+        <w:lastRenderedPageBreak/>
+        <w:t>Bezpieczeństwo (Security)</w:t>
+      </w:r>
+    </w:p>
+    <w:p>
+      <w:pPr>
+        <w:pStyle w:val="NormalnyWeb"/>
+        <w:numPr>
+          <w:ilvl w:val="0"/>
+          <w:numId w:val="38"/>
+        </w:numPr>
+        <w:rPr>
+          <w:rFonts w:asciiTheme="minorHAnsi" w:hAnsiTheme="minorHAnsi"/>
+          <w:color w:val="000000" w:themeColor="text1"/>
+        </w:rPr>
+      </w:pPr>
+      <w:r>
+        <w:rPr>
+          <w:rFonts w:asciiTheme="minorHAnsi" w:hAnsiTheme="minorHAnsi"/>
+          <w:color w:val="000000" w:themeColor="text1"/>
+        </w:rPr>
+        <w:t xml:space="preserve">Wszystkie dane użytkowników muszą być szyfrowane w spoczynku przy użyciu algorytmu </w:t>
+      </w:r>
+      <w:r>
+        <w:rPr>
+          <w:rStyle w:val="Pogrubienie"/>
+          <w:rFonts w:asciiTheme="minorHAnsi" w:hAnsiTheme="minorHAnsi"/>
+          <w:b w:val="0"/>
+          <w:bCs w:val="0"/>
+          <w:color w:val="000000" w:themeColor="text1"/>
+        </w:rPr>
+        <w:t>AES-256</w:t>
+      </w:r>
+      <w:r>
+        <w:rPr>
+          <w:rFonts w:asciiTheme="minorHAnsi" w:hAnsiTheme="minorHAnsi"/>
+          <w:color w:val="000000" w:themeColor="text1"/>
+        </w:rPr>
+        <w:t>.</w:t>
+      </w:r>
+    </w:p>
+    <w:p>
+      <w:pPr>
+        <w:pStyle w:val="NormalnyWeb"/>
+        <w:numPr>
+          <w:ilvl w:val="0"/>
+          <w:numId w:val="38"/>
+        </w:numPr>
+        <w:rPr>
+          <w:rFonts w:asciiTheme="minorHAnsi" w:hAnsiTheme="minorHAnsi"/>
+          <w:color w:val="000000" w:themeColor="text1"/>
+        </w:rPr>
+      </w:pPr>
+      <w:r>
+        <w:rPr>
+          <w:rFonts w:asciiTheme="minorHAnsi" w:hAnsiTheme="minorHAnsi"/>
+          <w:color w:val="000000" w:themeColor="text1"/>
+        </w:rPr>
+        <w:t xml:space="preserve">Komunikacja pomiędzy komponentami systemu oraz z użytkownikiem końcowym musi odbywać się z wykorzystaniem </w:t>
+      </w:r>
+      <w:r>
+        <w:rPr>
+          <w:rStyle w:val="Pogrubienie"/>
+          <w:rFonts w:asciiTheme="minorHAnsi" w:hAnsiTheme="minorHAnsi"/>
+          <w:b w:val="0"/>
+          <w:bCs w:val="0"/>
+          <w:color w:val="000000" w:themeColor="text1"/>
+        </w:rPr>
+        <w:t>TLS 1.3</w:t>
+      </w:r>
+      <w:r>
+        <w:rPr>
+          <w:rFonts w:asciiTheme="minorHAnsi" w:hAnsiTheme="minorHAnsi"/>
+          <w:color w:val="000000" w:themeColor="text1"/>
+        </w:rPr>
+        <w:t>.</w:t>
+      </w:r>
+    </w:p>
+    <w:p>
+      <w:pPr>
+        <w:pStyle w:val="NormalnyWeb"/>
+        <w:numPr>
+          <w:ilvl w:val="0"/>
+          <w:numId w:val="38"/>
+        </w:numPr>
+        <w:rPr>
+          <w:rFonts w:asciiTheme="minorHAnsi" w:hAnsiTheme="minorHAnsi"/>
+          <w:color w:val="000000" w:themeColor="text1"/>
+        </w:rPr>
+      </w:pPr>
+      <w:r>
+        <w:rPr>
+          <w:rFonts w:asciiTheme="minorHAnsi" w:hAnsiTheme="minorHAnsi"/>
+          <w:color w:val="000000" w:themeColor="text1"/>
+        </w:rPr>
+        <w:t>Dostęp do panelu administracyjnego oraz operacji wrażliwych musi wymagać uwierzytelnienia.</w:t>
+      </w:r>
+    </w:p>
+    <w:p>
+      <w:pPr>
+        <w:pStyle w:val="NormalnyWeb"/>
+        <w:numPr>
+          <w:ilvl w:val="0"/>
+          <w:numId w:val="38"/>
+        </w:numPr>
+        <w:rPr>
+          <w:rFonts w:asciiTheme="minorHAnsi" w:hAnsiTheme="minorHAnsi"/>
+          <w:color w:val="000000" w:themeColor="text1"/>
+        </w:rPr>
+      </w:pPr>
+      <w:r>
+        <w:rPr>
+          <w:rFonts w:asciiTheme="minorHAnsi" w:hAnsiTheme="minorHAnsi"/>
+          <w:color w:val="000000" w:themeColor="text1"/>
+        </w:rPr>
+        <w:t xml:space="preserve">System musi być zgodny z przepisami </w:t>
+      </w:r>
+      <w:r>
+        <w:rPr>
+          <w:rStyle w:val="Pogrubienie"/>
+          <w:rFonts w:asciiTheme="minorHAnsi" w:hAnsiTheme="minorHAnsi"/>
+          <w:b w:val="0"/>
+          <w:bCs w:val="0"/>
+          <w:color w:val="000000" w:themeColor="text1"/>
+        </w:rPr>
+        <w:t>RODO</w:t>
+      </w:r>
+      <w:r>
+        <w:rPr>
+          <w:rFonts w:asciiTheme="minorHAnsi" w:hAnsiTheme="minorHAnsi"/>
+          <w:color w:val="000000" w:themeColor="text1"/>
+        </w:rPr>
+        <w:t>, w tym umożliwiać:</w:t>
+      </w:r>
+    </w:p>
+    <w:p>
+      <w:pPr>
+        <w:pStyle w:val="NormalnyWeb"/>
+        <w:numPr>
+          <w:ilvl w:val="0"/>
+          <w:numId w:val="45"/>
+        </w:numPr>
+        <w:rPr>
+          <w:rFonts w:asciiTheme="minorHAnsi" w:hAnsiTheme="minorHAnsi"/>
+          <w:color w:val="000000" w:themeColor="text1"/>
+        </w:rPr>
+      </w:pPr>
+      <w:r>
+        <w:rPr>
+          <w:rFonts w:asciiTheme="minorHAnsi" w:hAnsiTheme="minorHAnsi"/>
+          <w:color w:val="000000" w:themeColor="text1"/>
+        </w:rPr>
+        <w:t>usunięcie danych użytkownika na jego żądanie,</w:t>
+      </w:r>
+    </w:p>
+    <w:p>
+      <w:pPr>
+        <w:pStyle w:val="NormalnyWeb"/>
+        <w:numPr>
+          <w:ilvl w:val="0"/>
+          <w:numId w:val="45"/>
+        </w:numPr>
+        <w:rPr>
+          <w:rFonts w:asciiTheme="minorHAnsi" w:hAnsiTheme="minorHAnsi"/>
+          <w:color w:val="000000" w:themeColor="text1"/>
+        </w:rPr>
+      </w:pPr>
+      <w:r>
+        <w:rPr>
+          <w:rFonts w:asciiTheme="minorHAnsi" w:hAnsiTheme="minorHAnsi"/>
+          <w:color w:val="000000" w:themeColor="text1"/>
+        </w:rPr>
+        <w:t>ograniczenie przetwarzania danych osobowych.</w:t>
+      </w:r>
+    </w:p>
+    <w:p>
+      <w:pPr>
+        <w:pStyle w:val="NormalnyWeb"/>
+        <w:numPr>
+          <w:ilvl w:val="0"/>
+          <w:numId w:val="38"/>
+        </w:numPr>
+        <w:rPr>
+          <w:rFonts w:asciiTheme="minorHAnsi" w:hAnsiTheme="minorHAnsi"/>
+          <w:color w:val="000000" w:themeColor="text1"/>
+        </w:rPr>
+      </w:pPr>
+      <w:r>
+        <w:rPr>
+          <w:rFonts w:asciiTheme="minorHAnsi" w:hAnsiTheme="minorHAnsi"/>
+          <w:color w:val="000000" w:themeColor="text1"/>
+        </w:rPr>
+        <w:t>Uprawnienia użytkowników i administratorów powinny być przyznawane zgodnie z zasadą minimalnych uprawnień.</w:t>
+      </w:r>
+    </w:p>
+    <w:p>
+      <w:pPr>
+        <w:pStyle w:val="NormalnyWeb"/>
+        <w:rPr>
+          <w:rFonts w:asciiTheme="minorHAnsi" w:hAnsiTheme="minorHAnsi"/>
+          <w:color w:val="000000" w:themeColor="text1"/>
+        </w:rPr>
+      </w:pPr>
+      <w:r>
+        <w:rPr>
+          <w:rStyle w:val="Pogrubienie"/>
+          <w:rFonts w:asciiTheme="minorHAnsi" w:hAnsiTheme="minorHAnsi"/>
+          <w:color w:val="000000" w:themeColor="text1"/>
+        </w:rPr>
+        <w:t>Priorytet:</w:t>
+      </w:r>
+      <w:r>
+        <w:rPr>
+          <w:rFonts w:asciiTheme="minorHAnsi" w:hAnsiTheme="minorHAnsi"/>
+          <w:color w:val="000000" w:themeColor="text1"/>
+        </w:rPr>
+        <w:t xml:space="preserve"> Bardzo wysoki.</w:t>
+      </w:r>
+    </w:p>
+    <w:p>
+      <w:pPr>
+        <w:rPr>
+          <w:color w:val="000000" w:themeColor="text1"/>
+        </w:rPr>
+      </w:pPr>
+    </w:p>
+    <w:p>
+      <w:pPr>
+        <w:pStyle w:val="Nagwek4"/>
+        <w:rPr>
+          <w:b/>
+          <w:bCs/>
+          <w:color w:val="000000" w:themeColor="text1"/>
+        </w:rPr>
+      </w:pPr>
+      <w:r>
+        <w:rPr>
+          <w:b/>
+          <w:bCs/>
+          <w:color w:val="000000" w:themeColor="text1"/>
+        </w:rPr>
+        <w:t>Użyteczność (</w:t>
+      </w:r>
+      <w:proofErr w:type="spellStart"/>
+      <w:r>
+        <w:rPr>
+          <w:b/>
+          <w:bCs/>
+          <w:color w:val="000000" w:themeColor="text1"/>
+        </w:rPr>
+        <w:t>Usability</w:t>
+      </w:r>
+      <w:proofErr w:type="spellEnd"/>
+      <w:r>
+        <w:rPr>
+          <w:b/>
+          <w:bCs/>
+          <w:color w:val="000000" w:themeColor="text1"/>
+        </w:rPr>
+        <w:t>)</w:t>
+      </w:r>
+    </w:p>
+    <w:p>
+      <w:pPr>
+        <w:pStyle w:val="NormalnyWeb"/>
+        <w:numPr>
+          <w:ilvl w:val="0"/>
+          <w:numId w:val="39"/>
+        </w:numPr>
+        <w:rPr>
+          <w:rFonts w:asciiTheme="minorHAnsi" w:hAnsiTheme="minorHAnsi"/>
+          <w:color w:val="000000" w:themeColor="text1"/>
+        </w:rPr>
+      </w:pPr>
+      <w:r>
+        <w:rPr>
+          <w:rFonts w:asciiTheme="minorHAnsi" w:hAnsiTheme="minorHAnsi"/>
+          <w:color w:val="000000" w:themeColor="text1"/>
+        </w:rPr>
+        <w:t>Interfejs użytkownika powinien być intuicyjny i nie wymagać wiedzy technicznej.</w:t>
+      </w:r>
+    </w:p>
+    <w:p>
+      <w:pPr>
+        <w:pStyle w:val="NormalnyWeb"/>
+        <w:numPr>
+          <w:ilvl w:val="0"/>
+          <w:numId w:val="39"/>
+        </w:numPr>
+        <w:rPr>
+          <w:rFonts w:asciiTheme="minorHAnsi" w:hAnsiTheme="minorHAnsi"/>
+          <w:color w:val="000000" w:themeColor="text1"/>
+        </w:rPr>
+      </w:pPr>
+      <w:r>
+        <w:rPr>
+          <w:rFonts w:asciiTheme="minorHAnsi" w:hAnsiTheme="minorHAnsi"/>
+          <w:color w:val="000000" w:themeColor="text1"/>
+        </w:rPr>
+        <w:t xml:space="preserve">Kluczowe operacje (wyszukiwanie atrakcji, filtrowanie, generowanie planu) powinny być możliwe do wykonania w maksymalnie </w:t>
+      </w:r>
+      <w:r>
+        <w:rPr>
+          <w:rStyle w:val="Pogrubienie"/>
+          <w:rFonts w:asciiTheme="minorHAnsi" w:hAnsiTheme="minorHAnsi"/>
+          <w:b w:val="0"/>
+          <w:bCs w:val="0"/>
+          <w:color w:val="000000" w:themeColor="text1"/>
+        </w:rPr>
+        <w:t>3 interakcjach</w:t>
+      </w:r>
+      <w:r>
+        <w:rPr>
+          <w:rFonts w:asciiTheme="minorHAnsi" w:hAnsiTheme="minorHAnsi"/>
+          <w:color w:val="000000" w:themeColor="text1"/>
+        </w:rPr>
+        <w:t>.</w:t>
+      </w:r>
+    </w:p>
+    <w:p>
+      <w:pPr>
+        <w:pStyle w:val="NormalnyWeb"/>
+        <w:numPr>
+          <w:ilvl w:val="0"/>
+          <w:numId w:val="39"/>
+        </w:numPr>
+        <w:rPr>
+          <w:rFonts w:asciiTheme="minorHAnsi" w:hAnsiTheme="minorHAnsi"/>
+          <w:color w:val="000000" w:themeColor="text1"/>
+        </w:rPr>
+      </w:pPr>
+      <w:r>
+        <w:rPr>
+          <w:rFonts w:asciiTheme="minorHAnsi" w:hAnsiTheme="minorHAnsi"/>
+          <w:color w:val="000000" w:themeColor="text1"/>
+        </w:rPr>
+        <w:t>System powinien być responsywny i w pełni funkcjonalny na urządzeniach mobilnych oraz desktopowych.</w:t>
+      </w:r>
+    </w:p>
+    <w:p>
+      <w:pPr>
+        <w:pStyle w:val="NormalnyWeb"/>
+        <w:numPr>
+          <w:ilvl w:val="0"/>
+          <w:numId w:val="39"/>
+        </w:numPr>
+        <w:rPr>
+          <w:rFonts w:asciiTheme="minorHAnsi" w:hAnsiTheme="minorHAnsi"/>
+          <w:color w:val="000000" w:themeColor="text1"/>
+        </w:rPr>
+      </w:pPr>
+      <w:r>
+        <w:rPr>
+          <w:rFonts w:asciiTheme="minorHAnsi" w:hAnsiTheme="minorHAnsi"/>
+          <w:color w:val="000000" w:themeColor="text1"/>
+        </w:rPr>
+        <w:t>Komunikaty systemowe i błędy muszą być jednoznaczne, zrozumiałe i pomocne dla użytkownika.</w:t>
+      </w:r>
+    </w:p>
+    <w:p>
+      <w:pPr>
+        <w:pStyle w:val="NormalnyWeb"/>
+        <w:rPr>
+          <w:rFonts w:asciiTheme="minorHAnsi" w:hAnsiTheme="minorHAnsi"/>
+          <w:color w:val="000000" w:themeColor="text1"/>
+        </w:rPr>
+      </w:pPr>
+      <w:r>
+        <w:rPr>
+          <w:rStyle w:val="Pogrubienie"/>
+          <w:rFonts w:asciiTheme="minorHAnsi" w:hAnsiTheme="minorHAnsi"/>
+          <w:color w:val="000000" w:themeColor="text1"/>
+        </w:rPr>
+        <w:t>Priorytet:</w:t>
+      </w:r>
+      <w:r>
+        <w:rPr>
+          <w:rFonts w:asciiTheme="minorHAnsi" w:hAnsiTheme="minorHAnsi"/>
+          <w:color w:val="000000" w:themeColor="text1"/>
+        </w:rPr>
+        <w:t xml:space="preserve"> Średni–wysoki.</w:t>
+      </w:r>
+    </w:p>
+    <w:p>
+      <w:pPr>
+        <w:rPr>
+          <w:color w:val="000000" w:themeColor="text1"/>
+        </w:rPr>
+      </w:pPr>
+    </w:p>
+    <w:p>
+      <w:pPr>
+        <w:pStyle w:val="Nagwek4"/>
+        <w:rPr>
+          <w:b/>
+          <w:bCs/>
+          <w:color w:val="000000" w:themeColor="text1"/>
+        </w:rPr>
+      </w:pPr>
+      <w:r>
+        <w:rPr>
+          <w:b/>
+          <w:bCs/>
+          <w:color w:val="000000" w:themeColor="text1"/>
+        </w:rPr>
+        <w:t>Skalowalność (</w:t>
+      </w:r>
+      <w:proofErr w:type="spellStart"/>
+      <w:r>
+        <w:rPr>
+          <w:b/>
+          <w:bCs/>
+          <w:color w:val="000000" w:themeColor="text1"/>
+        </w:rPr>
+        <w:t>Scalability</w:t>
+      </w:r>
+      <w:proofErr w:type="spellEnd"/>
+      <w:r>
+        <w:rPr>
+          <w:b/>
+          <w:bCs/>
+          <w:color w:val="000000" w:themeColor="text1"/>
+        </w:rPr>
+        <w:t>)</w:t>
+      </w:r>
+    </w:p>
+    <w:p>
+      <w:pPr>
+        <w:pStyle w:val="NormalnyWeb"/>
+        <w:numPr>
+          <w:ilvl w:val="0"/>
+          <w:numId w:val="40"/>
+        </w:numPr>
+        <w:rPr>
+          <w:rFonts w:asciiTheme="minorHAnsi" w:hAnsiTheme="minorHAnsi"/>
+          <w:color w:val="000000" w:themeColor="text1"/>
+        </w:rPr>
+      </w:pPr>
+      <w:r>
+        <w:rPr>
+          <w:rFonts w:asciiTheme="minorHAnsi" w:hAnsiTheme="minorHAnsi"/>
+          <w:color w:val="000000" w:themeColor="text1"/>
+        </w:rPr>
+        <w:t xml:space="preserve">System powinien umożliwiać zwiększenie liczby obsługiwanych atrakcji do co najmniej </w:t>
+      </w:r>
+      <w:r>
+        <w:rPr>
+          <w:rStyle w:val="Pogrubienie"/>
+          <w:rFonts w:asciiTheme="minorHAnsi" w:hAnsiTheme="minorHAnsi"/>
+          <w:b w:val="0"/>
+          <w:bCs w:val="0"/>
+          <w:color w:val="000000" w:themeColor="text1"/>
+        </w:rPr>
+        <w:t>50 000 rekordów</w:t>
+      </w:r>
+      <w:r>
+        <w:rPr>
+          <w:rFonts w:asciiTheme="minorHAnsi" w:hAnsiTheme="minorHAnsi"/>
+          <w:color w:val="000000" w:themeColor="text1"/>
+        </w:rPr>
+        <w:t xml:space="preserve"> bez konieczności zmiany architektury.</w:t>
+      </w:r>
+    </w:p>
+    <w:p>
+      <w:pPr>
+        <w:pStyle w:val="NormalnyWeb"/>
+        <w:numPr>
+          <w:ilvl w:val="0"/>
+          <w:numId w:val="40"/>
+        </w:numPr>
+        <w:rPr>
+          <w:rFonts w:asciiTheme="minorHAnsi" w:hAnsiTheme="minorHAnsi"/>
+          <w:color w:val="000000" w:themeColor="text1"/>
+        </w:rPr>
+      </w:pPr>
+      <w:r>
+        <w:rPr>
+          <w:rFonts w:asciiTheme="minorHAnsi" w:hAnsiTheme="minorHAnsi"/>
+          <w:color w:val="000000" w:themeColor="text1"/>
+        </w:rPr>
+        <w:t>Dodawanie nowych miast i źródeł danych nie powinno wymagać przestojów systemu.</w:t>
+      </w:r>
+    </w:p>
+    <w:p>
+      <w:pPr>
+        <w:pStyle w:val="NormalnyWeb"/>
+        <w:numPr>
+          <w:ilvl w:val="0"/>
+          <w:numId w:val="40"/>
+        </w:numPr>
+        <w:rPr>
+          <w:rFonts w:asciiTheme="minorHAnsi" w:hAnsiTheme="minorHAnsi"/>
+          <w:color w:val="000000" w:themeColor="text1"/>
+        </w:rPr>
+      </w:pPr>
+      <w:r>
+        <w:rPr>
+          <w:rFonts w:asciiTheme="minorHAnsi" w:hAnsiTheme="minorHAnsi"/>
+          <w:color w:val="000000" w:themeColor="text1"/>
+        </w:rPr>
+        <w:t>Architektura systemu powinna umożliwiać dalszy rozwój funkcjonalny w kolejnych wersjach produktu.</w:t>
+      </w:r>
+    </w:p>
+    <w:p>
+      <w:pPr>
+        <w:pStyle w:val="NormalnyWeb"/>
+        <w:rPr>
+          <w:rFonts w:asciiTheme="minorHAnsi" w:hAnsiTheme="minorHAnsi"/>
+          <w:color w:val="000000" w:themeColor="text1"/>
+        </w:rPr>
+      </w:pPr>
+      <w:r>
+        <w:rPr>
+          <w:rStyle w:val="Pogrubienie"/>
+          <w:rFonts w:asciiTheme="minorHAnsi" w:hAnsiTheme="minorHAnsi"/>
+          <w:color w:val="000000" w:themeColor="text1"/>
+        </w:rPr>
+        <w:t>Priorytet:</w:t>
+      </w:r>
+      <w:r>
+        <w:rPr>
+          <w:rFonts w:asciiTheme="minorHAnsi" w:hAnsiTheme="minorHAnsi"/>
+          <w:color w:val="000000" w:themeColor="text1"/>
+        </w:rPr>
+        <w:t xml:space="preserve"> Średni.</w:t>
+      </w:r>
+    </w:p>
+    <w:p>
+      <w:pPr>
+        <w:rPr>
+          <w:color w:val="000000" w:themeColor="text1"/>
+        </w:rPr>
+      </w:pPr>
+    </w:p>
+    <w:p>
+      <w:pPr>
+        <w:pStyle w:val="Nagwek4"/>
+        <w:rPr>
+          <w:b/>
+          <w:bCs/>
+          <w:color w:val="000000" w:themeColor="text1"/>
+        </w:rPr>
+      </w:pPr>
+      <w:proofErr w:type="spellStart"/>
+      <w:r>
+        <w:rPr>
+          <w:b/>
+          <w:bCs/>
+          <w:color w:val="000000" w:themeColor="text1"/>
+        </w:rPr>
+        <w:lastRenderedPageBreak/>
+        <w:t>Utrzymywalność</w:t>
+      </w:r>
+      <w:proofErr w:type="spellEnd"/>
+      <w:r>
+        <w:rPr>
+          <w:b/>
+          <w:bCs/>
+          <w:color w:val="000000" w:themeColor="text1"/>
+        </w:rPr>
+        <w:t xml:space="preserve"> i Rozwijalność (</w:t>
+      </w:r>
+      <w:proofErr w:type="spellStart"/>
+      <w:r>
+        <w:rPr>
+          <w:b/>
+          <w:bCs/>
+          <w:color w:val="000000" w:themeColor="text1"/>
+        </w:rPr>
+        <w:t>Maintainability</w:t>
+      </w:r>
+      <w:proofErr w:type="spellEnd"/>
+      <w:r>
+        <w:rPr>
+          <w:b/>
+          <w:bCs/>
+          <w:color w:val="000000" w:themeColor="text1"/>
+        </w:rPr>
+        <w:t>)</w:t>
+      </w:r>
+    </w:p>
+    <w:p>
+      <w:pPr>
+        <w:pStyle w:val="NormalnyWeb"/>
+        <w:numPr>
+          <w:ilvl w:val="0"/>
+          <w:numId w:val="41"/>
+        </w:numPr>
+        <w:rPr>
+          <w:rFonts w:asciiTheme="minorHAnsi" w:hAnsiTheme="minorHAnsi"/>
+          <w:color w:val="000000" w:themeColor="text1"/>
+        </w:rPr>
+      </w:pPr>
+      <w:r>
+        <w:rPr>
+          <w:rFonts w:asciiTheme="minorHAnsi" w:hAnsiTheme="minorHAnsi"/>
+          <w:color w:val="000000" w:themeColor="text1"/>
+        </w:rPr>
+        <w:t>Kod systemu powinien być modularny, czytelny i zgodny z dobrymi praktykami inżynierii oprogramowania.</w:t>
+      </w:r>
+    </w:p>
+    <w:p>
+      <w:pPr>
+        <w:pStyle w:val="NormalnyWeb"/>
+        <w:numPr>
+          <w:ilvl w:val="0"/>
+          <w:numId w:val="41"/>
+        </w:numPr>
+        <w:rPr>
+          <w:rFonts w:asciiTheme="minorHAnsi" w:hAnsiTheme="minorHAnsi"/>
+          <w:color w:val="000000" w:themeColor="text1"/>
+        </w:rPr>
+      </w:pPr>
+      <w:r>
+        <w:rPr>
+          <w:rFonts w:asciiTheme="minorHAnsi" w:hAnsiTheme="minorHAnsi"/>
+          <w:color w:val="000000" w:themeColor="text1"/>
+        </w:rPr>
+        <w:t>System powinien wspierać automatyczne wdrażanie nowych wersji (CI/CD).</w:t>
+      </w:r>
+    </w:p>
+    <w:p>
+      <w:pPr>
+        <w:pStyle w:val="NormalnyWeb"/>
+        <w:numPr>
+          <w:ilvl w:val="0"/>
+          <w:numId w:val="41"/>
+        </w:numPr>
+        <w:rPr>
+          <w:rFonts w:asciiTheme="minorHAnsi" w:hAnsiTheme="minorHAnsi"/>
+          <w:color w:val="000000" w:themeColor="text1"/>
+        </w:rPr>
+      </w:pPr>
+      <w:r>
+        <w:rPr>
+          <w:rFonts w:asciiTheme="minorHAnsi" w:hAnsiTheme="minorHAnsi"/>
+          <w:color w:val="000000" w:themeColor="text1"/>
+        </w:rPr>
+        <w:t>System powinien generować logi umożliwiające analizę błędów oraz monitorowanie wydajności.</w:t>
+      </w:r>
+    </w:p>
+    <w:p>
+      <w:pPr>
+        <w:pStyle w:val="NormalnyWeb"/>
+        <w:rPr>
+          <w:rFonts w:asciiTheme="minorHAnsi" w:hAnsiTheme="minorHAnsi"/>
+          <w:color w:val="000000" w:themeColor="text1"/>
+        </w:rPr>
+      </w:pPr>
+      <w:r>
+        <w:rPr>
+          <w:rStyle w:val="Pogrubienie"/>
+          <w:rFonts w:asciiTheme="minorHAnsi" w:hAnsiTheme="minorHAnsi"/>
+          <w:color w:val="000000" w:themeColor="text1"/>
+        </w:rPr>
+        <w:t>Priorytet:</w:t>
+      </w:r>
+      <w:r>
+        <w:rPr>
+          <w:rFonts w:asciiTheme="minorHAnsi" w:hAnsiTheme="minorHAnsi"/>
+          <w:color w:val="000000" w:themeColor="text1"/>
+        </w:rPr>
+        <w:t xml:space="preserve"> Średni.</w:t>
+      </w:r>
+    </w:p>
+    <w:p>
+      <w:pPr>
+        <w:rPr>
+          <w:color w:val="000000" w:themeColor="text1"/>
+        </w:rPr>
+      </w:pPr>
+    </w:p>
+    <w:p>
+      <w:pPr>
+        <w:pStyle w:val="Nagwek2"/>
+        <w:rPr>
+          <w:rFonts w:asciiTheme="minorHAnsi" w:hAnsiTheme="minorHAnsi"/>
+          <w:b/>
+          <w:bCs/>
+          <w:color w:val="000000" w:themeColor="text1"/>
+          <w:sz w:val="36"/>
+          <w:szCs w:val="36"/>
+        </w:rPr>
+      </w:pPr>
+      <w:r>
+        <w:rPr>
+          <w:rFonts w:asciiTheme="minorHAnsi" w:hAnsiTheme="minorHAnsi"/>
+          <w:b/>
+          <w:bCs/>
+          <w:color w:val="000000" w:themeColor="text1"/>
+          <w:sz w:val="36"/>
+          <w:szCs w:val="36"/>
+        </w:rPr>
+        <w:t>6. Odkrywanie i Analiza Wymagań</w:t>
+      </w:r>
+    </w:p>
+    <w:p>
+      <w:pPr>
+        <w:pStyle w:val="NormalnyWeb"/>
+        <w:jc w:val="both"/>
+        <w:rPr>
+          <w:rFonts w:asciiTheme="minorHAnsi" w:hAnsiTheme="minorHAnsi"/>
+          <w:color w:val="000000" w:themeColor="text1"/>
+        </w:rPr>
+      </w:pPr>
+      <w:r>
+        <w:rPr>
+          <w:rFonts w:asciiTheme="minorHAnsi" w:hAnsiTheme="minorHAnsi"/>
+          <w:color w:val="000000" w:themeColor="text1"/>
+        </w:rPr>
+        <w:t xml:space="preserve">Proces odkrywania i analizy wymagań miał na celu zidentyfikowanie rzeczywistych potrzeb użytkowników końcowych, interesariuszy pośrednich oraz ograniczeń technologicznych i organizacyjnych projektu. Analiza ta stanowiła podstawę do określenia zakresu funkcjonalnego oraz jakościowego systemu </w:t>
+      </w:r>
+      <w:proofErr w:type="spellStart"/>
+      <w:r>
+        <w:rPr>
+          <w:rFonts w:asciiTheme="minorHAnsi" w:hAnsiTheme="minorHAnsi"/>
+          <w:color w:val="000000" w:themeColor="text1"/>
+        </w:rPr>
+        <w:t>Orchestrator</w:t>
+      </w:r>
+      <w:proofErr w:type="spellEnd"/>
+      <w:r>
+        <w:rPr>
+          <w:rFonts w:asciiTheme="minorHAnsi" w:hAnsiTheme="minorHAnsi"/>
+          <w:color w:val="000000" w:themeColor="text1"/>
+        </w:rPr>
+        <w:t xml:space="preserve"> podróży w wersji MVP.</w:t>
+      </w:r>
+    </w:p>
+    <w:p>
+      <w:pPr>
+        <w:pStyle w:val="Nagwek3"/>
+        <w:rPr>
+          <w:rFonts w:asciiTheme="minorHAnsi" w:hAnsiTheme="minorHAnsi"/>
+          <w:color w:val="000000" w:themeColor="text1"/>
+          <w:sz w:val="28"/>
+          <w:szCs w:val="28"/>
+        </w:rPr>
+      </w:pPr>
+      <w:r>
+        <w:rPr>
+          <w:rFonts w:asciiTheme="minorHAnsi" w:hAnsiTheme="minorHAnsi"/>
+          <w:color w:val="000000" w:themeColor="text1"/>
+          <w:sz w:val="28"/>
+          <w:szCs w:val="28"/>
+        </w:rPr>
+        <w:t>6.1. Analiza Porównawcza</w:t>
+      </w:r>
+    </w:p>
+    <w:p>
+      <w:pPr>
+        <w:pStyle w:val="NormalnyWeb"/>
+        <w:jc w:val="both"/>
+        <w:rPr>
+          <w:rFonts w:asciiTheme="minorHAnsi" w:hAnsiTheme="minorHAnsi"/>
+          <w:color w:val="000000" w:themeColor="text1"/>
+        </w:rPr>
+      </w:pPr>
+      <w:r>
+        <w:rPr>
+          <w:rFonts w:asciiTheme="minorHAnsi" w:hAnsiTheme="minorHAnsi"/>
+          <w:color w:val="000000" w:themeColor="text1"/>
+        </w:rPr>
+        <w:t>W ramach analizy porównawczej przeprowadzono przegląd istniejących aplikacji i systemów wspierających planowanie podróży miejskich. Celem było określenie typowych rozwiązań rynkowych, ich ograniczeń oraz potencjalnych obszarów przewagi konkurencyjnej projektowanego systemu.</w:t>
+      </w:r>
+    </w:p>
+    <w:p>
+      <w:pPr>
+        <w:pStyle w:val="Nagwek4"/>
+        <w:rPr>
+          <w:i w:val="0"/>
+          <w:iCs w:val="0"/>
+          <w:color w:val="000000" w:themeColor="text1"/>
+        </w:rPr>
+      </w:pPr>
+      <w:r>
+        <w:rPr>
+          <w:i w:val="0"/>
+          <w:iCs w:val="0"/>
+          <w:color w:val="000000" w:themeColor="text1"/>
+        </w:rPr>
+        <w:t>Kryteria analizy porównawczej:</w:t>
+      </w:r>
+    </w:p>
+    <w:p>
+      <w:pPr>
+        <w:pStyle w:val="NormalnyWeb"/>
+        <w:numPr>
+          <w:ilvl w:val="0"/>
+          <w:numId w:val="42"/>
+        </w:numPr>
+        <w:rPr>
+          <w:rFonts w:asciiTheme="minorHAnsi" w:hAnsiTheme="minorHAnsi"/>
+          <w:color w:val="000000" w:themeColor="text1"/>
+        </w:rPr>
+      </w:pPr>
+      <w:r>
+        <w:rPr>
+          <w:rFonts w:asciiTheme="minorHAnsi" w:hAnsiTheme="minorHAnsi"/>
+          <w:color w:val="000000" w:themeColor="text1"/>
+        </w:rPr>
+        <w:t>kompletność i aktualność bazy atrakcji turystycznych,</w:t>
+      </w:r>
+    </w:p>
+    <w:p>
+      <w:pPr>
+        <w:pStyle w:val="NormalnyWeb"/>
+        <w:numPr>
+          <w:ilvl w:val="0"/>
+          <w:numId w:val="42"/>
+        </w:numPr>
+        <w:rPr>
+          <w:rFonts w:asciiTheme="minorHAnsi" w:hAnsiTheme="minorHAnsi"/>
+          <w:color w:val="000000" w:themeColor="text1"/>
+        </w:rPr>
+      </w:pPr>
+      <w:r>
+        <w:rPr>
+          <w:rFonts w:asciiTheme="minorHAnsi" w:hAnsiTheme="minorHAnsi"/>
+          <w:color w:val="000000" w:themeColor="text1"/>
+        </w:rPr>
+        <w:t>poziom automatyzacji generowania planu zwiedzania,</w:t>
+      </w:r>
+    </w:p>
+    <w:p>
+      <w:pPr>
+        <w:pStyle w:val="NormalnyWeb"/>
+        <w:numPr>
+          <w:ilvl w:val="0"/>
+          <w:numId w:val="42"/>
+        </w:numPr>
+        <w:rPr>
+          <w:rFonts w:asciiTheme="minorHAnsi" w:hAnsiTheme="minorHAnsi"/>
+          <w:color w:val="000000" w:themeColor="text1"/>
+        </w:rPr>
+      </w:pPr>
+      <w:r>
+        <w:rPr>
+          <w:rFonts w:asciiTheme="minorHAnsi" w:hAnsiTheme="minorHAnsi"/>
+          <w:color w:val="000000" w:themeColor="text1"/>
+        </w:rPr>
+        <w:t>szybkość działania aplikacji,</w:t>
+      </w:r>
+    </w:p>
+    <w:p>
+      <w:pPr>
+        <w:pStyle w:val="NormalnyWeb"/>
+        <w:numPr>
+          <w:ilvl w:val="0"/>
+          <w:numId w:val="42"/>
+        </w:numPr>
+        <w:rPr>
+          <w:rFonts w:asciiTheme="minorHAnsi" w:hAnsiTheme="minorHAnsi"/>
+          <w:color w:val="000000" w:themeColor="text1"/>
+        </w:rPr>
+      </w:pPr>
+      <w:r>
+        <w:rPr>
+          <w:rFonts w:asciiTheme="minorHAnsi" w:hAnsiTheme="minorHAnsi"/>
+          <w:color w:val="000000" w:themeColor="text1"/>
+        </w:rPr>
+        <w:t>przejrzystość i intuicyjność interfejsu użytkownika,</w:t>
+      </w:r>
+    </w:p>
+    <w:p>
+      <w:pPr>
+        <w:pStyle w:val="NormalnyWeb"/>
+        <w:numPr>
+          <w:ilvl w:val="0"/>
+          <w:numId w:val="42"/>
+        </w:numPr>
+        <w:rPr>
+          <w:rFonts w:asciiTheme="minorHAnsi" w:hAnsiTheme="minorHAnsi"/>
+          <w:color w:val="000000" w:themeColor="text1"/>
+        </w:rPr>
+      </w:pPr>
+      <w:r>
+        <w:rPr>
+          <w:rFonts w:asciiTheme="minorHAnsi" w:hAnsiTheme="minorHAnsi"/>
+          <w:color w:val="000000" w:themeColor="text1"/>
+        </w:rPr>
+        <w:t>wiarygodność informacji (godziny otwarcia, ceny, lokalizacja).</w:t>
+      </w:r>
+    </w:p>
+    <w:p>
+      <w:pPr>
+        <w:pStyle w:val="Nagwek4"/>
+        <w:rPr>
+          <w:i w:val="0"/>
+          <w:iCs w:val="0"/>
+          <w:color w:val="000000" w:themeColor="text1"/>
+        </w:rPr>
+      </w:pPr>
+      <w:r>
+        <w:rPr>
+          <w:i w:val="0"/>
+          <w:iCs w:val="0"/>
+          <w:color w:val="000000" w:themeColor="text1"/>
+        </w:rPr>
+        <w:t>Wnioski z analizy:</w:t>
+      </w:r>
+    </w:p>
+    <w:p>
+      <w:pPr>
+        <w:pStyle w:val="NormalnyWeb"/>
+        <w:numPr>
+          <w:ilvl w:val="0"/>
+          <w:numId w:val="43"/>
+        </w:numPr>
+        <w:rPr>
+          <w:rFonts w:asciiTheme="minorHAnsi" w:hAnsiTheme="minorHAnsi"/>
+          <w:color w:val="000000" w:themeColor="text1"/>
+        </w:rPr>
+      </w:pPr>
+      <w:r>
+        <w:rPr>
+          <w:rFonts w:asciiTheme="minorHAnsi" w:hAnsiTheme="minorHAnsi"/>
+          <w:color w:val="000000" w:themeColor="text1"/>
+        </w:rPr>
+        <w:t xml:space="preserve">Wiele dostępnych aplikacji posiada rozbudowane funkcje, jednak często oferuje </w:t>
+      </w:r>
+      <w:r>
+        <w:rPr>
+          <w:rStyle w:val="Pogrubienie"/>
+          <w:rFonts w:asciiTheme="minorHAnsi" w:hAnsiTheme="minorHAnsi"/>
+          <w:b w:val="0"/>
+          <w:bCs w:val="0"/>
+          <w:color w:val="000000" w:themeColor="text1"/>
+        </w:rPr>
+        <w:t>nieaktualne lub niespójne dane</w:t>
+      </w:r>
+      <w:r>
+        <w:rPr>
+          <w:rFonts w:asciiTheme="minorHAnsi" w:hAnsiTheme="minorHAnsi"/>
+          <w:color w:val="000000" w:themeColor="text1"/>
+        </w:rPr>
+        <w:t>.</w:t>
+      </w:r>
+    </w:p>
+    <w:p>
+      <w:pPr>
+        <w:pStyle w:val="NormalnyWeb"/>
+        <w:numPr>
+          <w:ilvl w:val="0"/>
+          <w:numId w:val="43"/>
+        </w:numPr>
+        <w:rPr>
+          <w:rFonts w:asciiTheme="minorHAnsi" w:hAnsiTheme="minorHAnsi"/>
+          <w:color w:val="000000" w:themeColor="text1"/>
+        </w:rPr>
+      </w:pPr>
+      <w:r>
+        <w:rPr>
+          <w:rFonts w:asciiTheme="minorHAnsi" w:hAnsiTheme="minorHAnsi"/>
+          <w:color w:val="000000" w:themeColor="text1"/>
+        </w:rPr>
+        <w:t>Automatyczne generowanie planów zwiedzania w konkurencyjnych rozwiązaniach wymaga licznych ręcznych korekt ze strony użytkownika.</w:t>
+      </w:r>
+    </w:p>
+    <w:p>
+      <w:pPr>
+        <w:pStyle w:val="NormalnyWeb"/>
+        <w:numPr>
+          <w:ilvl w:val="0"/>
+          <w:numId w:val="43"/>
+        </w:numPr>
+        <w:rPr>
+          <w:rFonts w:asciiTheme="minorHAnsi" w:hAnsiTheme="minorHAnsi"/>
+          <w:color w:val="000000" w:themeColor="text1"/>
+        </w:rPr>
+      </w:pPr>
+      <w:r>
+        <w:rPr>
+          <w:rFonts w:asciiTheme="minorHAnsi" w:hAnsiTheme="minorHAnsi"/>
+          <w:color w:val="000000" w:themeColor="text1"/>
+        </w:rPr>
+        <w:t>Część systemów stawia na szeroki zakres funkcjonalny kosztem wydajności i prostoty obsługi.</w:t>
+      </w:r>
+    </w:p>
+    <w:p>
+      <w:pPr>
+        <w:pStyle w:val="NormalnyWeb"/>
+        <w:numPr>
+          <w:ilvl w:val="0"/>
+          <w:numId w:val="43"/>
+        </w:numPr>
+        <w:rPr>
+          <w:rFonts w:asciiTheme="minorHAnsi" w:hAnsiTheme="minorHAnsi"/>
+          <w:color w:val="000000" w:themeColor="text1"/>
+        </w:rPr>
+      </w:pPr>
+      <w:r>
+        <w:rPr>
+          <w:rFonts w:asciiTheme="minorHAnsi" w:hAnsiTheme="minorHAnsi"/>
+          <w:color w:val="000000" w:themeColor="text1"/>
+        </w:rPr>
+        <w:t xml:space="preserve">Brakuje rozwiązań, które w sposób jednoznaczny </w:t>
+      </w:r>
+      <w:proofErr w:type="spellStart"/>
+      <w:r>
+        <w:rPr>
+          <w:rFonts w:asciiTheme="minorHAnsi" w:hAnsiTheme="minorHAnsi"/>
+          <w:color w:val="000000" w:themeColor="text1"/>
+        </w:rPr>
+        <w:t>priorytetyzują</w:t>
+      </w:r>
+      <w:proofErr w:type="spellEnd"/>
+      <w:r>
+        <w:rPr>
+          <w:rFonts w:asciiTheme="minorHAnsi" w:hAnsiTheme="minorHAnsi"/>
+          <w:color w:val="000000" w:themeColor="text1"/>
+        </w:rPr>
+        <w:t xml:space="preserve"> </w:t>
+      </w:r>
+      <w:r>
+        <w:rPr>
+          <w:rStyle w:val="Pogrubienie"/>
+          <w:rFonts w:asciiTheme="minorHAnsi" w:hAnsiTheme="minorHAnsi"/>
+          <w:b w:val="0"/>
+          <w:bCs w:val="0"/>
+          <w:color w:val="000000" w:themeColor="text1"/>
+        </w:rPr>
+        <w:t>jakość, weryfikację i transparentność danych</w:t>
+      </w:r>
+      <w:r>
+        <w:rPr>
+          <w:rFonts w:asciiTheme="minorHAnsi" w:hAnsiTheme="minorHAnsi"/>
+          <w:color w:val="000000" w:themeColor="text1"/>
+        </w:rPr>
+        <w:t>.</w:t>
+      </w:r>
+    </w:p>
+    <w:p>
+      <w:pPr>
+        <w:pStyle w:val="Nagwek4"/>
+        <w:rPr>
+          <w:color w:val="000000" w:themeColor="text1"/>
+        </w:rPr>
+      </w:pPr>
+      <w:r>
+        <w:rPr>
+          <w:color w:val="000000" w:themeColor="text1"/>
+        </w:rPr>
+        <w:lastRenderedPageBreak/>
+        <w:t>Wpływ analizy na wymagania systemowe:</w:t>
+      </w:r>
+    </w:p>
+    <w:p>
+      <w:pPr>
+        <w:pStyle w:val="NormalnyWeb"/>
+        <w:rPr>
+          <w:rFonts w:asciiTheme="minorHAnsi" w:hAnsiTheme="minorHAnsi"/>
+          <w:color w:val="000000" w:themeColor="text1"/>
+        </w:rPr>
+      </w:pPr>
+      <w:r>
+        <w:rPr>
+          <w:rFonts w:asciiTheme="minorHAnsi" w:hAnsiTheme="minorHAnsi"/>
+          <w:color w:val="000000" w:themeColor="text1"/>
+        </w:rPr>
+        <w:t>Na podstawie przeprowadzonej analizy przyjęto następujące decyzje projektowe:</w:t>
+      </w:r>
+    </w:p>
+    <w:p>
+      <w:pPr>
+        <w:pStyle w:val="NormalnyWeb"/>
+        <w:numPr>
+          <w:ilvl w:val="0"/>
+          <w:numId w:val="44"/>
+        </w:numPr>
+        <w:rPr>
+          <w:rFonts w:asciiTheme="minorHAnsi" w:hAnsiTheme="minorHAnsi"/>
+          <w:color w:val="000000" w:themeColor="text1"/>
+        </w:rPr>
+      </w:pPr>
+      <w:r>
+        <w:rPr>
+          <w:rFonts w:asciiTheme="minorHAnsi" w:hAnsiTheme="minorHAnsi"/>
+          <w:color w:val="000000" w:themeColor="text1"/>
+        </w:rPr>
+        <w:t>kluczowym wyróżnikiem systemu jest wysoka jakość i wiarygodność danych,</w:t>
+      </w:r>
+    </w:p>
+    <w:p>
+      <w:pPr>
+        <w:pStyle w:val="NormalnyWeb"/>
+        <w:numPr>
+          <w:ilvl w:val="0"/>
+          <w:numId w:val="44"/>
+        </w:numPr>
+        <w:rPr>
+          <w:rFonts w:asciiTheme="minorHAnsi" w:hAnsiTheme="minorHAnsi"/>
+          <w:color w:val="000000" w:themeColor="text1"/>
+        </w:rPr>
+      </w:pPr>
+      <w:r>
+        <w:rPr>
+          <w:rFonts w:asciiTheme="minorHAnsi" w:hAnsiTheme="minorHAnsi"/>
+          <w:color w:val="000000" w:themeColor="text1"/>
+        </w:rPr>
+        <w:t>zakres funkcjonalny MVP został celowo ograniczony do planowania podróży miejskich,</w:t>
+      </w:r>
+    </w:p>
+    <w:p>
+      <w:pPr>
+        <w:pStyle w:val="NormalnyWeb"/>
+        <w:numPr>
+          <w:ilvl w:val="0"/>
+          <w:numId w:val="44"/>
+        </w:numPr>
+        <w:rPr>
+          <w:rFonts w:asciiTheme="minorHAnsi" w:hAnsiTheme="minorHAnsi"/>
+          <w:color w:val="000000" w:themeColor="text1"/>
+        </w:rPr>
+      </w:pPr>
+      <w:r>
+        <w:rPr>
+          <w:rFonts w:asciiTheme="minorHAnsi" w:hAnsiTheme="minorHAnsi"/>
+          <w:color w:val="000000" w:themeColor="text1"/>
+        </w:rPr>
+        <w:t>automatyzacja planu zwiedzania musi być szybka i użyteczna bez skomplikowanej konfiguracji,</w:t>
+      </w:r>
+    </w:p>
+    <w:p>
+      <w:pPr>
+        <w:pStyle w:val="NormalnyWeb"/>
+        <w:numPr>
+          <w:ilvl w:val="0"/>
+          <w:numId w:val="44"/>
+        </w:numPr>
+        <w:rPr>
+          <w:rFonts w:asciiTheme="minorHAnsi" w:hAnsiTheme="minorHAnsi"/>
+          <w:color w:val="000000" w:themeColor="text1"/>
+        </w:rPr>
+      </w:pPr>
+      <w:r>
+        <w:rPr>
+          <w:rFonts w:asciiTheme="minorHAnsi" w:hAnsiTheme="minorHAnsi"/>
+          <w:color w:val="000000" w:themeColor="text1"/>
+        </w:rPr>
+        <w:t>interfejs użytkownika powinien być prosty, czytelny i przystosowany również dla użytkowników zagranicznych.</w:t>
+      </w:r>
+    </w:p>
+    <w:p>
+      <w:pPr>
+        <w:jc w:val="both"/>
+        <w:rPr>
+          <w:color w:val="000000" w:themeColor="text1"/>
+        </w:rPr>
       </w:pPr>
     </w:p>
     <w:sectPr>
@@ -5376,6 +7014,119 @@
     </w:lvl>
   </w:abstractNum>
   <w:abstractNum w:abstractNumId="3" w15:restartNumberingAfterBreak="0">
+    <w:nsid w:val="07574ED0"/>
+    <w:multiLevelType w:val="multilevel"/>
+    <w:tmpl w:val="9460C846"/>
+    <w:lvl w:ilvl="0">
+      <w:start w:val="1"/>
+      <w:numFmt w:val="decimal"/>
+      <w:lvlText w:val="%1."/>
+      <w:lvlJc w:val="left"/>
+      <w:pPr>
+        <w:tabs>
+          <w:tab w:val="num" w:pos="720"/>
+        </w:tabs>
+        <w:ind w:left="720" w:hanging="360"/>
+      </w:pPr>
+    </w:lvl>
+    <w:lvl w:ilvl="1" w:tentative="1">
+      <w:start w:val="1"/>
+      <w:numFmt w:val="decimal"/>
+      <w:lvlText w:val="%2."/>
+      <w:lvlJc w:val="left"/>
+      <w:pPr>
+        <w:tabs>
+          <w:tab w:val="num" w:pos="1440"/>
+        </w:tabs>
+        <w:ind w:left="1440" w:hanging="360"/>
+      </w:pPr>
+    </w:lvl>
+    <w:lvl w:ilvl="2" w:tentative="1">
+      <w:start w:val="1"/>
+      <w:numFmt w:val="decimal"/>
+      <w:lvlText w:val="%3."/>
+      <w:lvlJc w:val="left"/>
+      <w:pPr>
+        <w:tabs>
+          <w:tab w:val="num" w:pos="2160"/>
+        </w:tabs>
+        <w:ind w:left="2160" w:hanging="360"/>
+      </w:pPr>
+    </w:lvl>
+    <w:lvl w:ilvl="3" w:tentative="1">
+      <w:start w:val="1"/>
+      <w:numFmt w:val="decimal"/>
+      <w:lvlText w:val="%4."/>
+      <w:lvlJc w:val="left"/>
+      <w:pPr>
+        <w:tabs>
+          <w:tab w:val="num" w:pos="2880"/>
+        </w:tabs>
+        <w:ind w:left="2880" w:hanging="360"/>
+      </w:pPr>
+    </w:lvl>
+    <w:lvl w:ilvl="4" w:tentative="1">
+      <w:start w:val="1"/>
+      <w:numFmt w:val="decimal"/>
+      <w:lvlText w:val="%5."/>
+      <w:lvlJc w:val="left"/>
+      <w:pPr>
+        <w:tabs>
+          <w:tab w:val="num" w:pos="3600"/>
+        </w:tabs>
+        <w:ind w:left="3600" w:hanging="360"/>
+      </w:pPr>
+    </w:lvl>
+    <w:lvl w:ilvl="5" w:tentative="1">
+      <w:start w:val="1"/>
+      <w:numFmt w:val="decimal"/>
+      <w:lvlText w:val="%6."/>
+      <w:lvlJc w:val="left"/>
+      <w:pPr>
+        <w:tabs>
+          <w:tab w:val="num" w:pos="4320"/>
+        </w:tabs>
+        <w:ind w:left="4320" w:hanging="360"/>
+      </w:pPr>
+    </w:lvl>
+    <w:lvl w:ilvl="6" w:tentative="1">
+      <w:start w:val="1"/>
+      <w:numFmt w:val="decimal"/>
+      <w:lvlText w:val="%7."/>
+      <w:lvlJc w:val="left"/>
+      <w:pPr>
+        <w:tabs>
+          <w:tab w:val="num" w:pos="5040"/>
+        </w:tabs>
+        <w:ind w:left="5040" w:hanging="360"/>
+      </w:pPr>
+    </w:lvl>
+    <w:lvl w:ilvl="7" w:tentative="1">
+      <w:start w:val="1"/>
+      <w:numFmt w:val="decimal"/>
+      <w:lvlText w:val="%8."/>
+      <w:lvlJc w:val="left"/>
+      <w:pPr>
+        <w:tabs>
+          <w:tab w:val="num" w:pos="5760"/>
+        </w:tabs>
+        <w:ind w:left="5760" w:hanging="360"/>
+      </w:pPr>
+    </w:lvl>
+    <w:lvl w:ilvl="8" w:tentative="1">
+      <w:start w:val="1"/>
+      <w:numFmt w:val="decimal"/>
+      <w:lvlText w:val="%9."/>
+      <w:lvlJc w:val="left"/>
+      <w:pPr>
+        <w:tabs>
+          <w:tab w:val="num" w:pos="6480"/>
+        </w:tabs>
+        <w:ind w:left="6480" w:hanging="360"/>
+      </w:pPr>
+    </w:lvl>
+  </w:abstractNum>
+  <w:abstractNum w:abstractNumId="4" w15:restartNumberingAfterBreak="0">
     <w:nsid w:val="093A1719"/>
     <w:multiLevelType w:val="multilevel"/>
     <w:tmpl w:val="9350E07A"/>
@@ -5492,7 +7243,7 @@
       </w:pPr>
     </w:lvl>
   </w:abstractNum>
-  <w:abstractNum w:abstractNumId="4" w15:restartNumberingAfterBreak="0">
+  <w:abstractNum w:abstractNumId="5" w15:restartNumberingAfterBreak="0">
     <w:nsid w:val="0A132B8F"/>
     <w:multiLevelType w:val="multilevel"/>
     <w:tmpl w:val="A93C1596"/>
@@ -5641,7 +7392,7 @@
       </w:rPr>
     </w:lvl>
   </w:abstractNum>
-  <w:abstractNum w:abstractNumId="5" w15:restartNumberingAfterBreak="0">
+  <w:abstractNum w:abstractNumId="6" w15:restartNumberingAfterBreak="0">
     <w:nsid w:val="10D490B1"/>
     <w:multiLevelType w:val="hybridMultilevel"/>
     <w:tmpl w:val="ECB44068"/>
@@ -5754,7 +7505,7 @@
       </w:rPr>
     </w:lvl>
   </w:abstractNum>
-  <w:abstractNum w:abstractNumId="6" w15:restartNumberingAfterBreak="0">
+  <w:abstractNum w:abstractNumId="7" w15:restartNumberingAfterBreak="0">
     <w:nsid w:val="1E8E1AE8"/>
     <w:multiLevelType w:val="hybridMultilevel"/>
     <w:tmpl w:val="F586DD18"/>
@@ -5867,7 +7618,120 @@
       </w:rPr>
     </w:lvl>
   </w:abstractNum>
-  <w:abstractNum w:abstractNumId="7" w15:restartNumberingAfterBreak="0">
+  <w:abstractNum w:abstractNumId="8" w15:restartNumberingAfterBreak="0">
+    <w:nsid w:val="23E242AE"/>
+    <w:multiLevelType w:val="multilevel"/>
+    <w:tmpl w:val="A34C1BE4"/>
+    <w:lvl w:ilvl="0">
+      <w:start w:val="1"/>
+      <w:numFmt w:val="decimal"/>
+      <w:lvlText w:val="%1."/>
+      <w:lvlJc w:val="left"/>
+      <w:pPr>
+        <w:tabs>
+          <w:tab w:val="num" w:pos="720"/>
+        </w:tabs>
+        <w:ind w:left="720" w:hanging="360"/>
+      </w:pPr>
+    </w:lvl>
+    <w:lvl w:ilvl="1" w:tentative="1">
+      <w:start w:val="1"/>
+      <w:numFmt w:val="decimal"/>
+      <w:lvlText w:val="%2."/>
+      <w:lvlJc w:val="left"/>
+      <w:pPr>
+        <w:tabs>
+          <w:tab w:val="num" w:pos="1440"/>
+        </w:tabs>
+        <w:ind w:left="1440" w:hanging="360"/>
+      </w:pPr>
+    </w:lvl>
+    <w:lvl w:ilvl="2" w:tentative="1">
+      <w:start w:val="1"/>
+      <w:numFmt w:val="decimal"/>
+      <w:lvlText w:val="%3."/>
+      <w:lvlJc w:val="left"/>
+      <w:pPr>
+        <w:tabs>
+          <w:tab w:val="num" w:pos="2160"/>
+        </w:tabs>
+        <w:ind w:left="2160" w:hanging="360"/>
+      </w:pPr>
+    </w:lvl>
+    <w:lvl w:ilvl="3" w:tentative="1">
+      <w:start w:val="1"/>
+      <w:numFmt w:val="decimal"/>
+      <w:lvlText w:val="%4."/>
+      <w:lvlJc w:val="left"/>
+      <w:pPr>
+        <w:tabs>
+          <w:tab w:val="num" w:pos="2880"/>
+        </w:tabs>
+        <w:ind w:left="2880" w:hanging="360"/>
+      </w:pPr>
+    </w:lvl>
+    <w:lvl w:ilvl="4" w:tentative="1">
+      <w:start w:val="1"/>
+      <w:numFmt w:val="decimal"/>
+      <w:lvlText w:val="%5."/>
+      <w:lvlJc w:val="left"/>
+      <w:pPr>
+        <w:tabs>
+          <w:tab w:val="num" w:pos="3600"/>
+        </w:tabs>
+        <w:ind w:left="3600" w:hanging="360"/>
+      </w:pPr>
+    </w:lvl>
+    <w:lvl w:ilvl="5" w:tentative="1">
+      <w:start w:val="1"/>
+      <w:numFmt w:val="decimal"/>
+      <w:lvlText w:val="%6."/>
+      <w:lvlJc w:val="left"/>
+      <w:pPr>
+        <w:tabs>
+          <w:tab w:val="num" w:pos="4320"/>
+        </w:tabs>
+        <w:ind w:left="4320" w:hanging="360"/>
+      </w:pPr>
+    </w:lvl>
+    <w:lvl w:ilvl="6" w:tentative="1">
+      <w:start w:val="1"/>
+      <w:numFmt w:val="decimal"/>
+      <w:lvlText w:val="%7."/>
+      <w:lvlJc w:val="left"/>
+      <w:pPr>
+        <w:tabs>
+          <w:tab w:val="num" w:pos="5040"/>
+        </w:tabs>
+        <w:ind w:left="5040" w:hanging="360"/>
+      </w:pPr>
+    </w:lvl>
+    <w:lvl w:ilvl="7" w:tentative="1">
+      <w:start w:val="1"/>
+      <w:numFmt w:val="decimal"/>
+      <w:lvlText w:val="%8."/>
+      <w:lvlJc w:val="left"/>
+      <w:pPr>
+        <w:tabs>
+          <w:tab w:val="num" w:pos="5760"/>
+        </w:tabs>
+        <w:ind w:left="5760" w:hanging="360"/>
+      </w:pPr>
+    </w:lvl>
+    <w:lvl w:ilvl="8" w:tentative="1">
+      <w:start w:val="1"/>
+      <w:numFmt w:val="decimal"/>
+      <w:lvlText w:val="%9."/>
+      <w:lvlJc w:val="left"/>
+      <w:pPr>
+        <w:tabs>
+          <w:tab w:val="num" w:pos="6480"/>
+        </w:tabs>
+        <w:ind w:left="6480" w:hanging="360"/>
+      </w:pPr>
+    </w:lvl>
+  </w:abstractNum>
+  <w:abstractNum w:abstractNumId="9" w15:restartNumberingAfterBreak="0">
     <w:nsid w:val="247A4AD2"/>
     <w:multiLevelType w:val="hybridMultilevel"/>
     <w:tmpl w:val="ED06C6F0"/>
@@ -5980,7 +7844,7 @@
       </w:rPr>
     </w:lvl>
   </w:abstractNum>
-  <w:abstractNum w:abstractNumId="8" w15:restartNumberingAfterBreak="0">
+  <w:abstractNum w:abstractNumId="10" w15:restartNumberingAfterBreak="0">
     <w:nsid w:val="25DD38CC"/>
     <w:multiLevelType w:val="multilevel"/>
     <w:tmpl w:val="50DA5274"/>
@@ -6129,7 +7993,7 @@
       </w:rPr>
     </w:lvl>
   </w:abstractNum>
-  <w:abstractNum w:abstractNumId="9" w15:restartNumberingAfterBreak="0">
+  <w:abstractNum w:abstractNumId="11" w15:restartNumberingAfterBreak="0">
     <w:nsid w:val="2A276814"/>
     <w:multiLevelType w:val="multilevel"/>
     <w:tmpl w:val="38601B2E"/>
@@ -6242,7 +8106,7 @@
       </w:pPr>
     </w:lvl>
   </w:abstractNum>
-  <w:abstractNum w:abstractNumId="10" w15:restartNumberingAfterBreak="0">
+  <w:abstractNum w:abstractNumId="12" w15:restartNumberingAfterBreak="0">
     <w:nsid w:val="2BD3A673"/>
     <w:multiLevelType w:val="hybridMultilevel"/>
     <w:tmpl w:val="68A0490C"/>
@@ -6355,7 +8219,7 @@
       </w:rPr>
     </w:lvl>
   </w:abstractNum>
-  <w:abstractNum w:abstractNumId="11" w15:restartNumberingAfterBreak="0">
+  <w:abstractNum w:abstractNumId="13" w15:restartNumberingAfterBreak="0">
     <w:nsid w:val="2CD632AA"/>
     <w:multiLevelType w:val="hybridMultilevel"/>
     <w:tmpl w:val="2A94C56C"/>
@@ -6468,7 +8332,7 @@
       </w:rPr>
     </w:lvl>
   </w:abstractNum>
-  <w:abstractNum w:abstractNumId="12" w15:restartNumberingAfterBreak="0">
+  <w:abstractNum w:abstractNumId="14" w15:restartNumberingAfterBreak="0">
     <w:nsid w:val="2E955DD4"/>
     <w:multiLevelType w:val="hybridMultilevel"/>
     <w:tmpl w:val="0FE635B2"/>
@@ -6581,7 +8445,269 @@
       </w:rPr>
     </w:lvl>
   </w:abstractNum>
-  <w:abstractNum w:abstractNumId="13" w15:restartNumberingAfterBreak="0">
+  <w:abstractNum w:abstractNumId="15" w15:restartNumberingAfterBreak="0">
+    <w:nsid w:val="3226228F"/>
+    <w:multiLevelType w:val="multilevel"/>
+    <w:tmpl w:val="11F8A786"/>
+    <w:lvl w:ilvl="0">
+      <w:start w:val="1"/>
+      <w:numFmt w:val="decimal"/>
+      <w:lvlText w:val="%1."/>
+      <w:lvlJc w:val="left"/>
+      <w:pPr>
+        <w:tabs>
+          <w:tab w:val="num" w:pos="720"/>
+        </w:tabs>
+        <w:ind w:left="720" w:hanging="360"/>
+      </w:pPr>
+    </w:lvl>
+    <w:lvl w:ilvl="1" w:tentative="1">
+      <w:start w:val="1"/>
+      <w:numFmt w:val="decimal"/>
+      <w:lvlText w:val="%2."/>
+      <w:lvlJc w:val="left"/>
+      <w:pPr>
+        <w:tabs>
+          <w:tab w:val="num" w:pos="1440"/>
+        </w:tabs>
+        <w:ind w:left="1440" w:hanging="360"/>
+      </w:pPr>
+    </w:lvl>
+    <w:lvl w:ilvl="2" w:tentative="1">
+      <w:start w:val="1"/>
+      <w:numFmt w:val="decimal"/>
+      <w:lvlText w:val="%3."/>
+      <w:lvlJc w:val="left"/>
+      <w:pPr>
+        <w:tabs>
+          <w:tab w:val="num" w:pos="2160"/>
+        </w:tabs>
+        <w:ind w:left="2160" w:hanging="360"/>
+      </w:pPr>
+    </w:lvl>
+    <w:lvl w:ilvl="3" w:tentative="1">
+      <w:start w:val="1"/>
+      <w:numFmt w:val="decimal"/>
+      <w:lvlText w:val="%4."/>
+      <w:lvlJc w:val="left"/>
+      <w:pPr>
+        <w:tabs>
+          <w:tab w:val="num" w:pos="2880"/>
+        </w:tabs>
+        <w:ind w:left="2880" w:hanging="360"/>
+      </w:pPr>
+    </w:lvl>
+    <w:lvl w:ilvl="4" w:tentative="1">
+      <w:start w:val="1"/>
+      <w:numFmt w:val="decimal"/>
+      <w:lvlText w:val="%5."/>
+      <w:lvlJc w:val="left"/>
+      <w:pPr>
+        <w:tabs>
+          <w:tab w:val="num" w:pos="3600"/>
+        </w:tabs>
+        <w:ind w:left="3600" w:hanging="360"/>
+      </w:pPr>
+    </w:lvl>
+    <w:lvl w:ilvl="5" w:tentative="1">
+      <w:start w:val="1"/>
+      <w:numFmt w:val="decimal"/>
+      <w:lvlText w:val="%6."/>
+      <w:lvlJc w:val="left"/>
+      <w:pPr>
+        <w:tabs>
+          <w:tab w:val="num" w:pos="4320"/>
+        </w:tabs>
+        <w:ind w:left="4320" w:hanging="360"/>
+      </w:pPr>
+    </w:lvl>
+    <w:lvl w:ilvl="6" w:tentative="1">
+      <w:start w:val="1"/>
+      <w:numFmt w:val="decimal"/>
+      <w:lvlText w:val="%7."/>
+      <w:lvlJc w:val="left"/>
+      <w:pPr>
+        <w:tabs>
+          <w:tab w:val="num" w:pos="5040"/>
+        </w:tabs>
+        <w:ind w:left="5040" w:hanging="360"/>
+      </w:pPr>
+    </w:lvl>
+    <w:lvl w:ilvl="7" w:tentative="1">
+      <w:start w:val="1"/>
+      <w:numFmt w:val="decimal"/>
+      <w:lvlText w:val="%8."/>
+      <w:lvlJc w:val="left"/>
+      <w:pPr>
+        <w:tabs>
+          <w:tab w:val="num" w:pos="5760"/>
+        </w:tabs>
+        <w:ind w:left="5760" w:hanging="360"/>
+      </w:pPr>
+    </w:lvl>
+    <w:lvl w:ilvl="8" w:tentative="1">
+      <w:start w:val="1"/>
+      <w:numFmt w:val="decimal"/>
+      <w:lvlText w:val="%9."/>
+      <w:lvlJc w:val="left"/>
+      <w:pPr>
+        <w:tabs>
+          <w:tab w:val="num" w:pos="6480"/>
+        </w:tabs>
+        <w:ind w:left="6480" w:hanging="360"/>
+      </w:pPr>
+    </w:lvl>
+  </w:abstractNum>
+  <w:abstractNum w:abstractNumId="16" w15:restartNumberingAfterBreak="0">
+    <w:nsid w:val="33935ECD"/>
+    <w:multiLevelType w:val="multilevel"/>
+    <w:tmpl w:val="419C8482"/>
+    <w:lvl w:ilvl="0">
+      <w:start w:val="1"/>
+      <w:numFmt w:val="bullet"/>
+      <w:lvlText w:val=""/>
+      <w:lvlJc w:val="left"/>
+      <w:pPr>
+        <w:tabs>
+          <w:tab w:val="num" w:pos="720"/>
+        </w:tabs>
+        <w:ind w:left="720" w:hanging="360"/>
+      </w:pPr>
+      <w:rPr>
+        <w:rFonts w:ascii="Symbol" w:hAnsi="Symbol" w:hint="default"/>
+        <w:sz w:val="20"/>
+      </w:rPr>
+    </w:lvl>
+    <w:lvl w:ilvl="1" w:tentative="1">
+      <w:start w:val="1"/>
+      <w:numFmt w:val="bullet"/>
+      <w:lvlText w:val="o"/>
+      <w:lvlJc w:val="left"/>
+      <w:pPr>
+        <w:tabs>
+          <w:tab w:val="num" w:pos="1440"/>
+        </w:tabs>
+        <w:ind w:left="1440" w:hanging="360"/>
+      </w:pPr>
+      <w:rPr>
+        <w:rFonts w:ascii="Courier New" w:hAnsi="Courier New" w:hint="default"/>
+        <w:sz w:val="20"/>
+      </w:rPr>
+    </w:lvl>
+    <w:lvl w:ilvl="2" w:tentative="1">
+      <w:start w:val="1"/>
+      <w:numFmt w:val="bullet"/>
+      <w:lvlText w:val=""/>
+      <w:lvlJc w:val="left"/>
+      <w:pPr>
+        <w:tabs>
+          <w:tab w:val="num" w:pos="2160"/>
+        </w:tabs>
+        <w:ind w:left="2160" w:hanging="360"/>
+      </w:pPr>
+      <w:rPr>
+        <w:rFonts w:ascii="Wingdings" w:hAnsi="Wingdings" w:hint="default"/>
+        <w:sz w:val="20"/>
+      </w:rPr>
+    </w:lvl>
+    <w:lvl w:ilvl="3" w:tentative="1">
+      <w:start w:val="1"/>
+      <w:numFmt w:val="bullet"/>
+      <w:lvlText w:val=""/>
+      <w:lvlJc w:val="left"/>
+      <w:pPr>
+        <w:tabs>
+          <w:tab w:val="num" w:pos="2880"/>
+        </w:tabs>
+        <w:ind w:left="2880" w:hanging="360"/>
+      </w:pPr>
+      <w:rPr>
+        <w:rFonts w:ascii="Wingdings" w:hAnsi="Wingdings" w:hint="default"/>
+        <w:sz w:val="20"/>
+      </w:rPr>
+    </w:lvl>
+    <w:lvl w:ilvl="4" w:tentative="1">
+      <w:start w:val="1"/>
+      <w:numFmt w:val="bullet"/>
+      <w:lvlText w:val=""/>
+      <w:lvlJc w:val="left"/>
+      <w:pPr>
+        <w:tabs>
+          <w:tab w:val="num" w:pos="3600"/>
+        </w:tabs>
+        <w:ind w:left="3600" w:hanging="360"/>
+      </w:pPr>
+      <w:rPr>
+        <w:rFonts w:ascii="Wingdings" w:hAnsi="Wingdings" w:hint="default"/>
+        <w:sz w:val="20"/>
+      </w:rPr>
+    </w:lvl>
+    <w:lvl w:ilvl="5" w:tentative="1">
+      <w:start w:val="1"/>
+      <w:numFmt w:val="bullet"/>
+      <w:lvlText w:val=""/>
+      <w:lvlJc w:val="left"/>
+      <w:pPr>
+        <w:tabs>
+          <w:tab w:val="num" w:pos="4320"/>
+        </w:tabs>
+        <w:ind w:left="4320" w:hanging="360"/>
+      </w:pPr>
+      <w:rPr>
+        <w:rFonts w:ascii="Wingdings" w:hAnsi="Wingdings" w:hint="default"/>
+        <w:sz w:val="20"/>
+      </w:rPr>
+    </w:lvl>
+    <w:lvl w:ilvl="6" w:tentative="1">
+      <w:start w:val="1"/>
+      <w:numFmt w:val="bullet"/>
+      <w:lvlText w:val=""/>
+      <w:lvlJc w:val="left"/>
+      <w:pPr>
+        <w:tabs>
+          <w:tab w:val="num" w:pos="5040"/>
+        </w:tabs>
+        <w:ind w:left="5040" w:hanging="360"/>
+      </w:pPr>
+      <w:rPr>
+        <w:rFonts w:ascii="Wingdings" w:hAnsi="Wingdings" w:hint="default"/>
+        <w:sz w:val="20"/>
+      </w:rPr>
+    </w:lvl>
+    <w:lvl w:ilvl="7" w:tentative="1">
+      <w:start w:val="1"/>
+      <w:numFmt w:val="bullet"/>
+      <w:lvlText w:val=""/>
+      <w:lvlJc w:val="left"/>
+      <w:pPr>
+        <w:tabs>
+          <w:tab w:val="num" w:pos="5760"/>
+        </w:tabs>
+        <w:ind w:left="5760" w:hanging="360"/>
+      </w:pPr>
+      <w:rPr>
+        <w:rFonts w:ascii="Wingdings" w:hAnsi="Wingdings" w:hint="default"/>
+        <w:sz w:val="20"/>
+      </w:rPr>
+    </w:lvl>
+    <w:lvl w:ilvl="8" w:tentative="1">
+      <w:start w:val="1"/>
+      <w:numFmt w:val="bullet"/>
+      <w:lvlText w:val=""/>
+      <w:lvlJc w:val="left"/>
+      <w:pPr>
+        <w:tabs>
+          <w:tab w:val="num" w:pos="6480"/>
+        </w:tabs>
+        <w:ind w:left="6480" w:hanging="360"/>
+      </w:pPr>
+      <w:rPr>
+        <w:rFonts w:ascii="Wingdings" w:hAnsi="Wingdings" w:hint="default"/>
+        <w:sz w:val="20"/>
+      </w:rPr>
+    </w:lvl>
+  </w:abstractNum>
+  <w:abstractNum w:abstractNumId="17" w15:restartNumberingAfterBreak="0">
     <w:nsid w:val="3DFF1BA9"/>
     <w:multiLevelType w:val="multilevel"/>
     <w:tmpl w:val="BA3C2A80"/>
@@ -6730,7 +8856,120 @@
       </w:rPr>
     </w:lvl>
   </w:abstractNum>
-  <w:abstractNum w:abstractNumId="14" w15:restartNumberingAfterBreak="0">
+  <w:abstractNum w:abstractNumId="18" w15:restartNumberingAfterBreak="0">
+    <w:nsid w:val="3F4A3F4C"/>
+    <w:multiLevelType w:val="hybridMultilevel"/>
+    <w:tmpl w:val="E0A479CC"/>
+    <w:lvl w:ilvl="0" w:tplc="04150001">
+      <w:start w:val="1"/>
+      <w:numFmt w:val="bullet"/>
+      <w:lvlText w:val=""/>
+      <w:lvlJc w:val="left"/>
+      <w:pPr>
+        <w:ind w:left="1080" w:hanging="360"/>
+      </w:pPr>
+      <w:rPr>
+        <w:rFonts w:ascii="Symbol" w:hAnsi="Symbol" w:hint="default"/>
+      </w:rPr>
+    </w:lvl>
+    <w:lvl w:ilvl="1" w:tplc="04150003" w:tentative="1">
+      <w:start w:val="1"/>
+      <w:numFmt w:val="bullet"/>
+      <w:lvlText w:val="o"/>
+      <w:lvlJc w:val="left"/>
+      <w:pPr>
+        <w:ind w:left="1800" w:hanging="360"/>
+      </w:pPr>
+      <w:rPr>
+        <w:rFonts w:ascii="Courier New" w:hAnsi="Courier New" w:cs="Courier New" w:hint="default"/>
+      </w:rPr>
+    </w:lvl>
+    <w:lvl w:ilvl="2" w:tplc="04150005" w:tentative="1">
+      <w:start w:val="1"/>
+      <w:numFmt w:val="bullet"/>
+      <w:lvlText w:val=""/>
+      <w:lvlJc w:val="left"/>
+      <w:pPr>
+        <w:ind w:left="2520" w:hanging="360"/>
+      </w:pPr>
+      <w:rPr>
+        <w:rFonts w:ascii="Wingdings" w:hAnsi="Wingdings" w:hint="default"/>
+      </w:rPr>
+    </w:lvl>
+    <w:lvl w:ilvl="3" w:tplc="04150001" w:tentative="1">
+      <w:start w:val="1"/>
+      <w:numFmt w:val="bullet"/>
+      <w:lvlText w:val=""/>
+      <w:lvlJc w:val="left"/>
+      <w:pPr>
+        <w:ind w:left="3240" w:hanging="360"/>
+      </w:pPr>
+      <w:rPr>
+        <w:rFonts w:ascii="Symbol" w:hAnsi="Symbol" w:hint="default"/>
+      </w:rPr>
+    </w:lvl>
+    <w:lvl w:ilvl="4" w:tplc="04150003" w:tentative="1">
+      <w:start w:val="1"/>
+      <w:numFmt w:val="bullet"/>
+      <w:lvlText w:val="o"/>
+      <w:lvlJc w:val="left"/>
+      <w:pPr>
+        <w:ind w:left="3960" w:hanging="360"/>
+      </w:pPr>
+      <w:rPr>
+        <w:rFonts w:ascii="Courier New" w:hAnsi="Courier New" w:cs="Courier New" w:hint="default"/>
+      </w:rPr>
+    </w:lvl>
+    <w:lvl w:ilvl="5" w:tplc="04150005" w:tentative="1">
+      <w:start w:val="1"/>
+      <w:numFmt w:val="bullet"/>
+      <w:lvlText w:val=""/>
+      <w:lvlJc w:val="left"/>
+      <w:pPr>
+        <w:ind w:left="4680" w:hanging="360"/>
+      </w:pPr>
+      <w:rPr>
+        <w:rFonts w:ascii="Wingdings" w:hAnsi="Wingdings" w:hint="default"/>
+      </w:rPr>
+    </w:lvl>
+    <w:lvl w:ilvl="6" w:tplc="04150001" w:tentative="1">
+      <w:start w:val="1"/>
+      <w:numFmt w:val="bullet"/>
+      <w:lvlText w:val=""/>
+      <w:lvlJc w:val="left"/>
+      <w:pPr>
+        <w:ind w:left="5400" w:hanging="360"/>
+      </w:pPr>
+      <w:rPr>
+        <w:rFonts w:ascii="Symbol" w:hAnsi="Symbol" w:hint="default"/>
+      </w:rPr>
+    </w:lvl>
+    <w:lvl w:ilvl="7" w:tplc="04150003" w:tentative="1">
+      <w:start w:val="1"/>
+      <w:numFmt w:val="bullet"/>
+      <w:lvlText w:val="o"/>
+      <w:lvlJc w:val="left"/>
+      <w:pPr>
+        <w:ind w:left="6120" w:hanging="360"/>
+      </w:pPr>
+      <w:rPr>
+        <w:rFonts w:ascii="Courier New" w:hAnsi="Courier New" w:cs="Courier New" w:hint="default"/>
+      </w:rPr>
+    </w:lvl>
+    <w:lvl w:ilvl="8" w:tplc="04150005" w:tentative="1">
+      <w:start w:val="1"/>
+      <w:numFmt w:val="bullet"/>
+      <w:lvlText w:val=""/>
+      <w:lvlJc w:val="left"/>
+      <w:pPr>
+        <w:ind w:left="6840" w:hanging="360"/>
+      </w:pPr>
+      <w:rPr>
+        <w:rFonts w:ascii="Wingdings" w:hAnsi="Wingdings" w:hint="default"/>
+      </w:rPr>
+    </w:lvl>
+  </w:abstractNum>
+  <w:abstractNum w:abstractNumId="19" w15:restartNumberingAfterBreak="0">
     <w:nsid w:val="42D1868A"/>
     <w:multiLevelType w:val="hybridMultilevel"/>
     <w:tmpl w:val="E534961A"/>
@@ -6843,7 +9082,7 @@
       </w:rPr>
     </w:lvl>
   </w:abstractNum>
-  <w:abstractNum w:abstractNumId="15" w15:restartNumberingAfterBreak="0">
+  <w:abstractNum w:abstractNumId="20" w15:restartNumberingAfterBreak="0">
     <w:nsid w:val="43793F49"/>
     <w:multiLevelType w:val="hybridMultilevel"/>
     <w:tmpl w:val="05F260E8"/>
@@ -6929,7 +9168,7 @@
       </w:pPr>
     </w:lvl>
   </w:abstractNum>
-  <w:abstractNum w:abstractNumId="16" w15:restartNumberingAfterBreak="0">
+  <w:abstractNum w:abstractNumId="21" w15:restartNumberingAfterBreak="0">
     <w:nsid w:val="453D00E6"/>
     <w:multiLevelType w:val="multilevel"/>
     <w:tmpl w:val="4288D65C"/>
@@ -7078,7 +9317,7 @@
       </w:rPr>
     </w:lvl>
   </w:abstractNum>
-  <w:abstractNum w:abstractNumId="17" w15:restartNumberingAfterBreak="0">
+  <w:abstractNum w:abstractNumId="22" w15:restartNumberingAfterBreak="0">
     <w:nsid w:val="4A985ECF"/>
     <w:multiLevelType w:val="multilevel"/>
     <w:tmpl w:val="E370FBA4"/>
@@ -7227,7 +9466,120 @@
       </w:rPr>
     </w:lvl>
   </w:abstractNum>
-  <w:abstractNum w:abstractNumId="18" w15:restartNumberingAfterBreak="0">
+  <w:abstractNum w:abstractNumId="23" w15:restartNumberingAfterBreak="0">
+    <w:nsid w:val="4D626DC0"/>
+    <w:multiLevelType w:val="multilevel"/>
+    <w:tmpl w:val="6C28D824"/>
+    <w:lvl w:ilvl="0">
+      <w:start w:val="1"/>
+      <w:numFmt w:val="decimal"/>
+      <w:lvlText w:val="%1."/>
+      <w:lvlJc w:val="left"/>
+      <w:pPr>
+        <w:tabs>
+          <w:tab w:val="num" w:pos="720"/>
+        </w:tabs>
+        <w:ind w:left="720" w:hanging="360"/>
+      </w:pPr>
+    </w:lvl>
+    <w:lvl w:ilvl="1" w:tentative="1">
+      <w:start w:val="1"/>
+      <w:numFmt w:val="decimal"/>
+      <w:lvlText w:val="%2."/>
+      <w:lvlJc w:val="left"/>
+      <w:pPr>
+        <w:tabs>
+          <w:tab w:val="num" w:pos="1440"/>
+        </w:tabs>
+        <w:ind w:left="1440" w:hanging="360"/>
+      </w:pPr>
+    </w:lvl>
+    <w:lvl w:ilvl="2" w:tentative="1">
+      <w:start w:val="1"/>
+      <w:numFmt w:val="decimal"/>
+      <w:lvlText w:val="%3."/>
+      <w:lvlJc w:val="left"/>
+      <w:pPr>
+        <w:tabs>
+          <w:tab w:val="num" w:pos="2160"/>
+        </w:tabs>
+        <w:ind w:left="2160" w:hanging="360"/>
+      </w:pPr>
+    </w:lvl>
+    <w:lvl w:ilvl="3" w:tentative="1">
+      <w:start w:val="1"/>
+      <w:numFmt w:val="decimal"/>
+      <w:lvlText w:val="%4."/>
+      <w:lvlJc w:val="left"/>
+      <w:pPr>
+        <w:tabs>
+          <w:tab w:val="num" w:pos="2880"/>
+        </w:tabs>
+        <w:ind w:left="2880" w:hanging="360"/>
+      </w:pPr>
+    </w:lvl>
+    <w:lvl w:ilvl="4" w:tentative="1">
+      <w:start w:val="1"/>
+      <w:numFmt w:val="decimal"/>
+      <w:lvlText w:val="%5."/>
+      <w:lvlJc w:val="left"/>
+      <w:pPr>
+        <w:tabs>
+          <w:tab w:val="num" w:pos="3600"/>
+        </w:tabs>
+        <w:ind w:left="3600" w:hanging="360"/>
+      </w:pPr>
+    </w:lvl>
+    <w:lvl w:ilvl="5" w:tentative="1">
+      <w:start w:val="1"/>
+      <w:numFmt w:val="decimal"/>
+      <w:lvlText w:val="%6."/>
+      <w:lvlJc w:val="left"/>
+      <w:pPr>
+        <w:tabs>
+          <w:tab w:val="num" w:pos="4320"/>
+        </w:tabs>
+        <w:ind w:left="4320" w:hanging="360"/>
+      </w:pPr>
+    </w:lvl>
+    <w:lvl w:ilvl="6" w:tentative="1">
+      <w:start w:val="1"/>
+      <w:numFmt w:val="decimal"/>
+      <w:lvlText w:val="%7."/>
+      <w:lvlJc w:val="left"/>
+      <w:pPr>
+        <w:tabs>
+          <w:tab w:val="num" w:pos="5040"/>
+        </w:tabs>
+        <w:ind w:left="5040" w:hanging="360"/>
+      </w:pPr>
+    </w:lvl>
+    <w:lvl w:ilvl="7" w:tentative="1">
+      <w:start w:val="1"/>
+      <w:numFmt w:val="decimal"/>
+      <w:lvlText w:val="%8."/>
+      <w:lvlJc w:val="left"/>
+      <w:pPr>
+        <w:tabs>
+          <w:tab w:val="num" w:pos="5760"/>
+        </w:tabs>
+        <w:ind w:left="5760" w:hanging="360"/>
+      </w:pPr>
+    </w:lvl>
+    <w:lvl w:ilvl="8" w:tentative="1">
+      <w:start w:val="1"/>
+      <w:numFmt w:val="decimal"/>
+      <w:lvlText w:val="%9."/>
+      <w:lvlJc w:val="left"/>
+      <w:pPr>
+        <w:tabs>
+          <w:tab w:val="num" w:pos="6480"/>
+        </w:tabs>
+        <w:ind w:left="6480" w:hanging="360"/>
+      </w:pPr>
+    </w:lvl>
+  </w:abstractNum>
+  <w:abstractNum w:abstractNumId="24" w15:restartNumberingAfterBreak="0">
     <w:nsid w:val="5074A635"/>
     <w:multiLevelType w:val="hybridMultilevel"/>
     <w:tmpl w:val="E60E383C"/>
@@ -7340,7 +9692,7 @@
       </w:rPr>
     </w:lvl>
   </w:abstractNum>
-  <w:abstractNum w:abstractNumId="19" w15:restartNumberingAfterBreak="0">
+  <w:abstractNum w:abstractNumId="25" w15:restartNumberingAfterBreak="0">
     <w:nsid w:val="50771FBF"/>
     <w:multiLevelType w:val="multilevel"/>
     <w:tmpl w:val="332A5190"/>
@@ -7489,7 +9841,7 @@
       </w:rPr>
     </w:lvl>
   </w:abstractNum>
-  <w:abstractNum w:abstractNumId="20" w15:restartNumberingAfterBreak="0">
+  <w:abstractNum w:abstractNumId="26" w15:restartNumberingAfterBreak="0">
     <w:nsid w:val="512AA9D8"/>
     <w:multiLevelType w:val="hybridMultilevel"/>
     <w:tmpl w:val="76529C38"/>
@@ -7602,7 +9954,7 @@
       </w:rPr>
     </w:lvl>
   </w:abstractNum>
-  <w:abstractNum w:abstractNumId="21" w15:restartNumberingAfterBreak="0">
+  <w:abstractNum w:abstractNumId="27" w15:restartNumberingAfterBreak="0">
     <w:nsid w:val="57EB29E1"/>
     <w:multiLevelType w:val="hybridMultilevel"/>
     <w:tmpl w:val="BAD6294C"/>
@@ -7715,7 +10067,7 @@
       </w:rPr>
     </w:lvl>
   </w:abstractNum>
-  <w:abstractNum w:abstractNumId="22" w15:restartNumberingAfterBreak="0">
+  <w:abstractNum w:abstractNumId="28" w15:restartNumberingAfterBreak="0">
     <w:nsid w:val="5958ADD3"/>
     <w:multiLevelType w:val="hybridMultilevel"/>
     <w:tmpl w:val="B91606A6"/>
@@ -7828,7 +10180,124 @@
       </w:rPr>
     </w:lvl>
   </w:abstractNum>
-  <w:abstractNum w:abstractNumId="23" w15:restartNumberingAfterBreak="0">
+  <w:abstractNum w:abstractNumId="29" w15:restartNumberingAfterBreak="0">
+    <w:nsid w:val="5D456234"/>
+    <w:multiLevelType w:val="multilevel"/>
+    <w:tmpl w:val="678C0346"/>
+    <w:lvl w:ilvl="0">
+      <w:start w:val="1"/>
+      <w:numFmt w:val="decimal"/>
+      <w:lvlText w:val="%1."/>
+      <w:lvlJc w:val="left"/>
+      <w:pPr>
+        <w:tabs>
+          <w:tab w:val="num" w:pos="720"/>
+        </w:tabs>
+        <w:ind w:left="720" w:hanging="360"/>
+      </w:pPr>
+    </w:lvl>
+    <w:lvl w:ilvl="1">
+      <w:start w:val="1"/>
+      <w:numFmt w:val="bullet"/>
+      <w:lvlText w:val="o"/>
+      <w:lvlJc w:val="left"/>
+      <w:pPr>
+        <w:tabs>
+          <w:tab w:val="num" w:pos="1440"/>
+        </w:tabs>
+        <w:ind w:left="1440" w:hanging="360"/>
+      </w:pPr>
+      <w:rPr>
+        <w:rFonts w:ascii="Courier New" w:hAnsi="Courier New" w:hint="default"/>
+        <w:sz w:val="20"/>
+      </w:rPr>
+    </w:lvl>
+    <w:lvl w:ilvl="2" w:tentative="1">
+      <w:start w:val="1"/>
+      <w:numFmt w:val="decimal"/>
+      <w:lvlText w:val="%3."/>
+      <w:lvlJc w:val="left"/>
+      <w:pPr>
+        <w:tabs>
+          <w:tab w:val="num" w:pos="2160"/>
+        </w:tabs>
+        <w:ind w:left="2160" w:hanging="360"/>
+      </w:pPr>
+    </w:lvl>
+    <w:lvl w:ilvl="3" w:tentative="1">
+      <w:start w:val="1"/>
+      <w:numFmt w:val="decimal"/>
+      <w:lvlText w:val="%4."/>
+      <w:lvlJc w:val="left"/>
+      <w:pPr>
+        <w:tabs>
+          <w:tab w:val="num" w:pos="2880"/>
+        </w:tabs>
+        <w:ind w:left="2880" w:hanging="360"/>
+      </w:pPr>
+    </w:lvl>
+    <w:lvl w:ilvl="4" w:tentative="1">
+      <w:start w:val="1"/>
+      <w:numFmt w:val="decimal"/>
+      <w:lvlText w:val="%5."/>
+      <w:lvlJc w:val="left"/>
+      <w:pPr>
+        <w:tabs>
+          <w:tab w:val="num" w:pos="3600"/>
+        </w:tabs>
+        <w:ind w:left="3600" w:hanging="360"/>
+      </w:pPr>
+    </w:lvl>
+    <w:lvl w:ilvl="5" w:tentative="1">
+      <w:start w:val="1"/>
+      <w:numFmt w:val="decimal"/>
+      <w:lvlText w:val="%6."/>
+      <w:lvlJc w:val="left"/>
+      <w:pPr>
+        <w:tabs>
+          <w:tab w:val="num" w:pos="4320"/>
+        </w:tabs>
+        <w:ind w:left="4320" w:hanging="360"/>
+      </w:pPr>
+    </w:lvl>
+    <w:lvl w:ilvl="6" w:tentative="1">
+      <w:start w:val="1"/>
+      <w:numFmt w:val="decimal"/>
+      <w:lvlText w:val="%7."/>
+      <w:lvlJc w:val="left"/>
+      <w:pPr>
+        <w:tabs>
+          <w:tab w:val="num" w:pos="5040"/>
+        </w:tabs>
+        <w:ind w:left="5040" w:hanging="360"/>
+      </w:pPr>
+    </w:lvl>
+    <w:lvl w:ilvl="7" w:tentative="1">
+      <w:start w:val="1"/>
+      <w:numFmt w:val="decimal"/>
+      <w:lvlText w:val="%8."/>
+      <w:lvlJc w:val="left"/>
+      <w:pPr>
+        <w:tabs>
+          <w:tab w:val="num" w:pos="5760"/>
+        </w:tabs>
+        <w:ind w:left="5760" w:hanging="360"/>
+      </w:pPr>
+    </w:lvl>
+    <w:lvl w:ilvl="8" w:tentative="1">
+      <w:start w:val="1"/>
+      <w:numFmt w:val="decimal"/>
+      <w:lvlText w:val="%9."/>
+      <w:lvlJc w:val="left"/>
+      <w:pPr>
+        <w:tabs>
+          <w:tab w:val="num" w:pos="6480"/>
+        </w:tabs>
+        <w:ind w:left="6480" w:hanging="360"/>
+      </w:pPr>
+    </w:lvl>
+  </w:abstractNum>
+  <w:abstractNum w:abstractNumId="30" w15:restartNumberingAfterBreak="0">
     <w:nsid w:val="5DB09378"/>
     <w:multiLevelType w:val="hybridMultilevel"/>
     <w:tmpl w:val="37D4121E"/>
@@ -7941,7 +10410,7 @@
       </w:rPr>
     </w:lvl>
   </w:abstractNum>
-  <w:abstractNum w:abstractNumId="24" w15:restartNumberingAfterBreak="0">
+  <w:abstractNum w:abstractNumId="31" w15:restartNumberingAfterBreak="0">
     <w:nsid w:val="5DE60732"/>
     <w:multiLevelType w:val="multilevel"/>
     <w:tmpl w:val="7A046D8C"/>
@@ -8054,7 +10523,7 @@
       </w:pPr>
     </w:lvl>
   </w:abstractNum>
-  <w:abstractNum w:abstractNumId="25" w15:restartNumberingAfterBreak="0">
+  <w:abstractNum w:abstractNumId="32" w15:restartNumberingAfterBreak="0">
     <w:nsid w:val="5FD000ED"/>
     <w:multiLevelType w:val="multilevel"/>
     <w:tmpl w:val="51140016"/>
@@ -8203,7 +10672,269 @@
       </w:rPr>
     </w:lvl>
   </w:abstractNum>
-  <w:abstractNum w:abstractNumId="26" w15:restartNumberingAfterBreak="0">
+  <w:abstractNum w:abstractNumId="33" w15:restartNumberingAfterBreak="0">
+    <w:nsid w:val="68E6048C"/>
+    <w:multiLevelType w:val="multilevel"/>
+    <w:tmpl w:val="56542F70"/>
+    <w:lvl w:ilvl="0">
+      <w:start w:val="1"/>
+      <w:numFmt w:val="decimal"/>
+      <w:lvlText w:val="%1."/>
+      <w:lvlJc w:val="left"/>
+      <w:pPr>
+        <w:tabs>
+          <w:tab w:val="num" w:pos="720"/>
+        </w:tabs>
+        <w:ind w:left="720" w:hanging="360"/>
+      </w:pPr>
+    </w:lvl>
+    <w:lvl w:ilvl="1" w:tentative="1">
+      <w:start w:val="1"/>
+      <w:numFmt w:val="decimal"/>
+      <w:lvlText w:val="%2."/>
+      <w:lvlJc w:val="left"/>
+      <w:pPr>
+        <w:tabs>
+          <w:tab w:val="num" w:pos="1440"/>
+        </w:tabs>
+        <w:ind w:left="1440" w:hanging="360"/>
+      </w:pPr>
+    </w:lvl>
+    <w:lvl w:ilvl="2" w:tentative="1">
+      <w:start w:val="1"/>
+      <w:numFmt w:val="decimal"/>
+      <w:lvlText w:val="%3."/>
+      <w:lvlJc w:val="left"/>
+      <w:pPr>
+        <w:tabs>
+          <w:tab w:val="num" w:pos="2160"/>
+        </w:tabs>
+        <w:ind w:left="2160" w:hanging="360"/>
+      </w:pPr>
+    </w:lvl>
+    <w:lvl w:ilvl="3" w:tentative="1">
+      <w:start w:val="1"/>
+      <w:numFmt w:val="decimal"/>
+      <w:lvlText w:val="%4."/>
+      <w:lvlJc w:val="left"/>
+      <w:pPr>
+        <w:tabs>
+          <w:tab w:val="num" w:pos="2880"/>
+        </w:tabs>
+        <w:ind w:left="2880" w:hanging="360"/>
+      </w:pPr>
+    </w:lvl>
+    <w:lvl w:ilvl="4" w:tentative="1">
+      <w:start w:val="1"/>
+      <w:numFmt w:val="decimal"/>
+      <w:lvlText w:val="%5."/>
+      <w:lvlJc w:val="left"/>
+      <w:pPr>
+        <w:tabs>
+          <w:tab w:val="num" w:pos="3600"/>
+        </w:tabs>
+        <w:ind w:left="3600" w:hanging="360"/>
+      </w:pPr>
+    </w:lvl>
+    <w:lvl w:ilvl="5" w:tentative="1">
+      <w:start w:val="1"/>
+      <w:numFmt w:val="decimal"/>
+      <w:lvlText w:val="%6."/>
+      <w:lvlJc w:val="left"/>
+      <w:pPr>
+        <w:tabs>
+          <w:tab w:val="num" w:pos="4320"/>
+        </w:tabs>
+        <w:ind w:left="4320" w:hanging="360"/>
+      </w:pPr>
+    </w:lvl>
+    <w:lvl w:ilvl="6" w:tentative="1">
+      <w:start w:val="1"/>
+      <w:numFmt w:val="decimal"/>
+      <w:lvlText w:val="%7."/>
+      <w:lvlJc w:val="left"/>
+      <w:pPr>
+        <w:tabs>
+          <w:tab w:val="num" w:pos="5040"/>
+        </w:tabs>
+        <w:ind w:left="5040" w:hanging="360"/>
+      </w:pPr>
+    </w:lvl>
+    <w:lvl w:ilvl="7" w:tentative="1">
+      <w:start w:val="1"/>
+      <w:numFmt w:val="decimal"/>
+      <w:lvlText w:val="%8."/>
+      <w:lvlJc w:val="left"/>
+      <w:pPr>
+        <w:tabs>
+          <w:tab w:val="num" w:pos="5760"/>
+        </w:tabs>
+        <w:ind w:left="5760" w:hanging="360"/>
+      </w:pPr>
+    </w:lvl>
+    <w:lvl w:ilvl="8" w:tentative="1">
+      <w:start w:val="1"/>
+      <w:numFmt w:val="decimal"/>
+      <w:lvlText w:val="%9."/>
+      <w:lvlJc w:val="left"/>
+      <w:pPr>
+        <w:tabs>
+          <w:tab w:val="num" w:pos="6480"/>
+        </w:tabs>
+        <w:ind w:left="6480" w:hanging="360"/>
+      </w:pPr>
+    </w:lvl>
+  </w:abstractNum>
+  <w:abstractNum w:abstractNumId="34" w15:restartNumberingAfterBreak="0">
+    <w:nsid w:val="6ADA0BE3"/>
+    <w:multiLevelType w:val="multilevel"/>
+    <w:tmpl w:val="4DCE2CB2"/>
+    <w:lvl w:ilvl="0">
+      <w:start w:val="1"/>
+      <w:numFmt w:val="bullet"/>
+      <w:lvlText w:val=""/>
+      <w:lvlJc w:val="left"/>
+      <w:pPr>
+        <w:tabs>
+          <w:tab w:val="num" w:pos="720"/>
+        </w:tabs>
+        <w:ind w:left="720" w:hanging="360"/>
+      </w:pPr>
+      <w:rPr>
+        <w:rFonts w:ascii="Symbol" w:hAnsi="Symbol" w:hint="default"/>
+        <w:sz w:val="20"/>
+      </w:rPr>
+    </w:lvl>
+    <w:lvl w:ilvl="1" w:tentative="1">
+      <w:start w:val="1"/>
+      <w:numFmt w:val="bullet"/>
+      <w:lvlText w:val="o"/>
+      <w:lvlJc w:val="left"/>
+      <w:pPr>
+        <w:tabs>
+          <w:tab w:val="num" w:pos="1440"/>
+        </w:tabs>
+        <w:ind w:left="1440" w:hanging="360"/>
+      </w:pPr>
+      <w:rPr>
+        <w:rFonts w:ascii="Courier New" w:hAnsi="Courier New" w:hint="default"/>
+        <w:sz w:val="20"/>
+      </w:rPr>
+    </w:lvl>
+    <w:lvl w:ilvl="2" w:tentative="1">
+      <w:start w:val="1"/>
+      <w:numFmt w:val="bullet"/>
+      <w:lvlText w:val=""/>
+      <w:lvlJc w:val="left"/>
+      <w:pPr>
+        <w:tabs>
+          <w:tab w:val="num" w:pos="2160"/>
+        </w:tabs>
+        <w:ind w:left="2160" w:hanging="360"/>
+      </w:pPr>
+      <w:rPr>
+        <w:rFonts w:ascii="Wingdings" w:hAnsi="Wingdings" w:hint="default"/>
+        <w:sz w:val="20"/>
+      </w:rPr>
+    </w:lvl>
+    <w:lvl w:ilvl="3" w:tentative="1">
+      <w:start w:val="1"/>
+      <w:numFmt w:val="bullet"/>
+      <w:lvlText w:val=""/>
+      <w:lvlJc w:val="left"/>
+      <w:pPr>
+        <w:tabs>
+          <w:tab w:val="num" w:pos="2880"/>
+        </w:tabs>
+        <w:ind w:left="2880" w:hanging="360"/>
+      </w:pPr>
+      <w:rPr>
+        <w:rFonts w:ascii="Wingdings" w:hAnsi="Wingdings" w:hint="default"/>
+        <w:sz w:val="20"/>
+      </w:rPr>
+    </w:lvl>
+    <w:lvl w:ilvl="4" w:tentative="1">
+      <w:start w:val="1"/>
+      <w:numFmt w:val="bullet"/>
+      <w:lvlText w:val=""/>
+      <w:lvlJc w:val="left"/>
+      <w:pPr>
+        <w:tabs>
+          <w:tab w:val="num" w:pos="3600"/>
+        </w:tabs>
+        <w:ind w:left="3600" w:hanging="360"/>
+      </w:pPr>
+      <w:rPr>
+        <w:rFonts w:ascii="Wingdings" w:hAnsi="Wingdings" w:hint="default"/>
+        <w:sz w:val="20"/>
+      </w:rPr>
+    </w:lvl>
+    <w:lvl w:ilvl="5" w:tentative="1">
+      <w:start w:val="1"/>
+      <w:numFmt w:val="bullet"/>
+      <w:lvlText w:val=""/>
+      <w:lvlJc w:val="left"/>
+      <w:pPr>
+        <w:tabs>
+          <w:tab w:val="num" w:pos="4320"/>
+        </w:tabs>
+        <w:ind w:left="4320" w:hanging="360"/>
+      </w:pPr>
+      <w:rPr>
+        <w:rFonts w:ascii="Wingdings" w:hAnsi="Wingdings" w:hint="default"/>
+        <w:sz w:val="20"/>
+      </w:rPr>
+    </w:lvl>
+    <w:lvl w:ilvl="6" w:tentative="1">
+      <w:start w:val="1"/>
+      <w:numFmt w:val="bullet"/>
+      <w:lvlText w:val=""/>
+      <w:lvlJc w:val="left"/>
+      <w:pPr>
+        <w:tabs>
+          <w:tab w:val="num" w:pos="5040"/>
+        </w:tabs>
+        <w:ind w:left="5040" w:hanging="360"/>
+      </w:pPr>
+      <w:rPr>
+        <w:rFonts w:ascii="Wingdings" w:hAnsi="Wingdings" w:hint="default"/>
+        <w:sz w:val="20"/>
+      </w:rPr>
+    </w:lvl>
+    <w:lvl w:ilvl="7" w:tentative="1">
+      <w:start w:val="1"/>
+      <w:numFmt w:val="bullet"/>
+      <w:lvlText w:val=""/>
+      <w:lvlJc w:val="left"/>
+      <w:pPr>
+        <w:tabs>
+          <w:tab w:val="num" w:pos="5760"/>
+        </w:tabs>
+        <w:ind w:left="5760" w:hanging="360"/>
+      </w:pPr>
+      <w:rPr>
+        <w:rFonts w:ascii="Wingdings" w:hAnsi="Wingdings" w:hint="default"/>
+        <w:sz w:val="20"/>
+      </w:rPr>
+    </w:lvl>
+    <w:lvl w:ilvl="8" w:tentative="1">
+      <w:start w:val="1"/>
+      <w:numFmt w:val="bullet"/>
+      <w:lvlText w:val=""/>
+      <w:lvlJc w:val="left"/>
+      <w:pPr>
+        <w:tabs>
+          <w:tab w:val="num" w:pos="6480"/>
+        </w:tabs>
+        <w:ind w:left="6480" w:hanging="360"/>
+      </w:pPr>
+      <w:rPr>
+        <w:rFonts w:ascii="Wingdings" w:hAnsi="Wingdings" w:hint="default"/>
+        <w:sz w:val="20"/>
+      </w:rPr>
+    </w:lvl>
+  </w:abstractNum>
+  <w:abstractNum w:abstractNumId="35" w15:restartNumberingAfterBreak="0">
     <w:nsid w:val="6CDD1C47"/>
     <w:multiLevelType w:val="hybridMultilevel"/>
     <w:tmpl w:val="10B424E0"/>
@@ -8316,7 +11047,120 @@
       </w:rPr>
     </w:lvl>
   </w:abstractNum>
-  <w:abstractNum w:abstractNumId="27" w15:restartNumberingAfterBreak="0">
+  <w:abstractNum w:abstractNumId="36" w15:restartNumberingAfterBreak="0">
+    <w:nsid w:val="6D12128A"/>
+    <w:multiLevelType w:val="multilevel"/>
+    <w:tmpl w:val="B88E9192"/>
+    <w:lvl w:ilvl="0">
+      <w:start w:val="1"/>
+      <w:numFmt w:val="decimal"/>
+      <w:lvlText w:val="%1."/>
+      <w:lvlJc w:val="left"/>
+      <w:pPr>
+        <w:tabs>
+          <w:tab w:val="num" w:pos="720"/>
+        </w:tabs>
+        <w:ind w:left="720" w:hanging="360"/>
+      </w:pPr>
+    </w:lvl>
+    <w:lvl w:ilvl="1" w:tentative="1">
+      <w:start w:val="1"/>
+      <w:numFmt w:val="decimal"/>
+      <w:lvlText w:val="%2."/>
+      <w:lvlJc w:val="left"/>
+      <w:pPr>
+        <w:tabs>
+          <w:tab w:val="num" w:pos="1440"/>
+        </w:tabs>
+        <w:ind w:left="1440" w:hanging="360"/>
+      </w:pPr>
+    </w:lvl>
+    <w:lvl w:ilvl="2" w:tentative="1">
+      <w:start w:val="1"/>
+      <w:numFmt w:val="decimal"/>
+      <w:lvlText w:val="%3."/>
+      <w:lvlJc w:val="left"/>
+      <w:pPr>
+        <w:tabs>
+          <w:tab w:val="num" w:pos="2160"/>
+        </w:tabs>
+        <w:ind w:left="2160" w:hanging="360"/>
+      </w:pPr>
+    </w:lvl>
+    <w:lvl w:ilvl="3" w:tentative="1">
+      <w:start w:val="1"/>
+      <w:numFmt w:val="decimal"/>
+      <w:lvlText w:val="%4."/>
+      <w:lvlJc w:val="left"/>
+      <w:pPr>
+        <w:tabs>
+          <w:tab w:val="num" w:pos="2880"/>
+        </w:tabs>
+        <w:ind w:left="2880" w:hanging="360"/>
+      </w:pPr>
+    </w:lvl>
+    <w:lvl w:ilvl="4" w:tentative="1">
+      <w:start w:val="1"/>
+      <w:numFmt w:val="decimal"/>
+      <w:lvlText w:val="%5."/>
+      <w:lvlJc w:val="left"/>
+      <w:pPr>
+        <w:tabs>
+          <w:tab w:val="num" w:pos="3600"/>
+        </w:tabs>
+        <w:ind w:left="3600" w:hanging="360"/>
+      </w:pPr>
+    </w:lvl>
+    <w:lvl w:ilvl="5" w:tentative="1">
+      <w:start w:val="1"/>
+      <w:numFmt w:val="decimal"/>
+      <w:lvlText w:val="%6."/>
+      <w:lvlJc w:val="left"/>
+      <w:pPr>
+        <w:tabs>
+          <w:tab w:val="num" w:pos="4320"/>
+        </w:tabs>
+        <w:ind w:left="4320" w:hanging="360"/>
+      </w:pPr>
+    </w:lvl>
+    <w:lvl w:ilvl="6" w:tentative="1">
+      <w:start w:val="1"/>
+      <w:numFmt w:val="decimal"/>
+      <w:lvlText w:val="%7."/>
+      <w:lvlJc w:val="left"/>
+      <w:pPr>
+        <w:tabs>
+          <w:tab w:val="num" w:pos="5040"/>
+        </w:tabs>
+        <w:ind w:left="5040" w:hanging="360"/>
+      </w:pPr>
+    </w:lvl>
+    <w:lvl w:ilvl="7" w:tentative="1">
+      <w:start w:val="1"/>
+      <w:numFmt w:val="decimal"/>
+      <w:lvlText w:val="%8."/>
+      <w:lvlJc w:val="left"/>
+      <w:pPr>
+        <w:tabs>
+          <w:tab w:val="num" w:pos="5760"/>
+        </w:tabs>
+        <w:ind w:left="5760" w:hanging="360"/>
+      </w:pPr>
+    </w:lvl>
+    <w:lvl w:ilvl="8" w:tentative="1">
+      <w:start w:val="1"/>
+      <w:numFmt w:val="decimal"/>
+      <w:lvlText w:val="%9."/>
+      <w:lvlJc w:val="left"/>
+      <w:pPr>
+        <w:tabs>
+          <w:tab w:val="num" w:pos="6480"/>
+        </w:tabs>
+        <w:ind w:left="6480" w:hanging="360"/>
+      </w:pPr>
+    </w:lvl>
+  </w:abstractNum>
+  <w:abstractNum w:abstractNumId="37" w15:restartNumberingAfterBreak="0">
     <w:nsid w:val="6DB2ADC0"/>
     <w:multiLevelType w:val="hybridMultilevel"/>
     <w:tmpl w:val="23CE10B0"/>
@@ -8429,7 +11273,7 @@
       </w:rPr>
     </w:lvl>
   </w:abstractNum>
-  <w:abstractNum w:abstractNumId="28" w15:restartNumberingAfterBreak="0">
+  <w:abstractNum w:abstractNumId="38" w15:restartNumberingAfterBreak="0">
     <w:nsid w:val="6F45C0DE"/>
     <w:multiLevelType w:val="hybridMultilevel"/>
     <w:tmpl w:val="29FCF434"/>
@@ -8542,7 +11386,7 @@
       </w:rPr>
     </w:lvl>
   </w:abstractNum>
-  <w:abstractNum w:abstractNumId="29" w15:restartNumberingAfterBreak="0">
+  <w:abstractNum w:abstractNumId="39" w15:restartNumberingAfterBreak="0">
     <w:nsid w:val="735F7B7C"/>
     <w:multiLevelType w:val="hybridMultilevel"/>
     <w:tmpl w:val="B016CF08"/>
@@ -8655,7 +11499,7 @@
       </w:rPr>
     </w:lvl>
   </w:abstractNum>
-  <w:abstractNum w:abstractNumId="30" w15:restartNumberingAfterBreak="0">
+  <w:abstractNum w:abstractNumId="40" w15:restartNumberingAfterBreak="0">
     <w:nsid w:val="749C5FD9"/>
     <w:multiLevelType w:val="multilevel"/>
     <w:tmpl w:val="A35ECB98"/>
@@ -8772,7 +11616,7 @@
       </w:pPr>
     </w:lvl>
   </w:abstractNum>
-  <w:abstractNum w:abstractNumId="31" w15:restartNumberingAfterBreak="0">
+  <w:abstractNum w:abstractNumId="41" w15:restartNumberingAfterBreak="0">
     <w:nsid w:val="76447243"/>
     <w:multiLevelType w:val="multilevel"/>
     <w:tmpl w:val="823CCA04"/>
@@ -8921,7 +11765,7 @@
       </w:rPr>
     </w:lvl>
   </w:abstractNum>
-  <w:abstractNum w:abstractNumId="32" w15:restartNumberingAfterBreak="0">
+  <w:abstractNum w:abstractNumId="42" w15:restartNumberingAfterBreak="0">
     <w:nsid w:val="7A695BEF"/>
     <w:multiLevelType w:val="multilevel"/>
     <w:tmpl w:val="4E160218"/>
@@ -9070,7 +11914,7 @@
       </w:rPr>
     </w:lvl>
   </w:abstractNum>
-  <w:abstractNum w:abstractNumId="33" w15:restartNumberingAfterBreak="0">
+  <w:abstractNum w:abstractNumId="43" w15:restartNumberingAfterBreak="0">
     <w:nsid w:val="7B007218"/>
     <w:multiLevelType w:val="hybridMultilevel"/>
     <w:tmpl w:val="93E09588"/>
@@ -9183,7 +12027,7 @@
       </w:rPr>
     </w:lvl>
   </w:abstractNum>
-  <w:abstractNum w:abstractNumId="34" w15:restartNumberingAfterBreak="0">
+  <w:abstractNum w:abstractNumId="44" w15:restartNumberingAfterBreak="0">
     <w:nsid w:val="7B9F57FB"/>
     <w:multiLevelType w:val="multilevel"/>
     <w:tmpl w:val="18F2747A"/>
@@ -9304,106 +12148,136 @@
     <w:abstractNumId w:val="1"/>
   </w:num>
   <w:num w:numId="2" w16cid:durableId="763454339">
-    <w:abstractNumId w:val="22"/>
+    <w:abstractNumId w:val="28"/>
   </w:num>
   <w:num w:numId="3" w16cid:durableId="826047613">
-    <w:abstractNumId w:val="18"/>
+    <w:abstractNumId w:val="24"/>
   </w:num>
   <w:num w:numId="4" w16cid:durableId="1087313330">
     <w:abstractNumId w:val="0"/>
   </w:num>
   <w:num w:numId="5" w16cid:durableId="1020470165">
+    <w:abstractNumId w:val="9"/>
+  </w:num>
+  <w:num w:numId="6" w16cid:durableId="1439447293">
+    <w:abstractNumId w:val="12"/>
+  </w:num>
+  <w:num w:numId="7" w16cid:durableId="327176447">
+    <w:abstractNumId w:val="6"/>
+  </w:num>
+  <w:num w:numId="8" w16cid:durableId="1809780556">
+    <w:abstractNumId w:val="37"/>
+  </w:num>
+  <w:num w:numId="9" w16cid:durableId="890652526">
     <w:abstractNumId w:val="7"/>
   </w:num>
-  <w:num w:numId="6" w16cid:durableId="1439447293">
+  <w:num w:numId="10" w16cid:durableId="724721822">
+    <w:abstractNumId w:val="14"/>
+  </w:num>
+  <w:num w:numId="11" w16cid:durableId="2047370159">
+    <w:abstractNumId w:val="43"/>
+  </w:num>
+  <w:num w:numId="12" w16cid:durableId="1150437320">
+    <w:abstractNumId w:val="13"/>
+  </w:num>
+  <w:num w:numId="13" w16cid:durableId="138425360">
+    <w:abstractNumId w:val="26"/>
+  </w:num>
+  <w:num w:numId="14" w16cid:durableId="589316127">
+    <w:abstractNumId w:val="30"/>
+  </w:num>
+  <w:num w:numId="15" w16cid:durableId="219291901">
+    <w:abstractNumId w:val="27"/>
+  </w:num>
+  <w:num w:numId="16" w16cid:durableId="1683975865">
+    <w:abstractNumId w:val="38"/>
+  </w:num>
+  <w:num w:numId="17" w16cid:durableId="1162426380">
+    <w:abstractNumId w:val="20"/>
+  </w:num>
+  <w:num w:numId="18" w16cid:durableId="1980844149">
+    <w:abstractNumId w:val="39"/>
+  </w:num>
+  <w:num w:numId="19" w16cid:durableId="1536039567">
+    <w:abstractNumId w:val="19"/>
+  </w:num>
+  <w:num w:numId="20" w16cid:durableId="1611205790">
+    <w:abstractNumId w:val="35"/>
+  </w:num>
+  <w:num w:numId="21" w16cid:durableId="291715455">
+    <w:abstractNumId w:val="40"/>
+  </w:num>
+  <w:num w:numId="22" w16cid:durableId="1914852755">
+    <w:abstractNumId w:val="44"/>
+  </w:num>
+  <w:num w:numId="23" w16cid:durableId="1558735267">
     <w:abstractNumId w:val="10"/>
   </w:num>
-  <w:num w:numId="7" w16cid:durableId="327176447">
+  <w:num w:numId="24" w16cid:durableId="1388525717">
+    <w:abstractNumId w:val="32"/>
+  </w:num>
+  <w:num w:numId="25" w16cid:durableId="1687629848">
+    <w:abstractNumId w:val="42"/>
+  </w:num>
+  <w:num w:numId="26" w16cid:durableId="1298102508">
+    <w:abstractNumId w:val="25"/>
+  </w:num>
+  <w:num w:numId="27" w16cid:durableId="586888305">
+    <w:abstractNumId w:val="21"/>
+  </w:num>
+  <w:num w:numId="28" w16cid:durableId="1079864837">
     <w:abstractNumId w:val="5"/>
   </w:num>
-  <w:num w:numId="8" w16cid:durableId="1809780556">
-    <w:abstractNumId w:val="27"/>
-  </w:num>
-  <w:num w:numId="9" w16cid:durableId="890652526">
-    <w:abstractNumId w:val="6"/>
-  </w:num>
-  <w:num w:numId="10" w16cid:durableId="724721822">
-    <w:abstractNumId w:val="12"/>
-  </w:num>
-  <w:num w:numId="11" w16cid:durableId="2047370159">
-    <w:abstractNumId w:val="33"/>
-  </w:num>
-  <w:num w:numId="12" w16cid:durableId="1150437320">
-    <w:abstractNumId w:val="11"/>
-  </w:num>
-  <w:num w:numId="13" w16cid:durableId="138425360">
-    <w:abstractNumId w:val="20"/>
-  </w:num>
-  <w:num w:numId="14" w16cid:durableId="589316127">
-    <w:abstractNumId w:val="23"/>
-  </w:num>
-  <w:num w:numId="15" w16cid:durableId="219291901">
-    <w:abstractNumId w:val="21"/>
-  </w:num>
-  <w:num w:numId="16" w16cid:durableId="1683975865">
-    <w:abstractNumId w:val="28"/>
-  </w:num>
-  <w:num w:numId="17" w16cid:durableId="1162426380">
-    <w:abstractNumId w:val="15"/>
-  </w:num>
-  <w:num w:numId="18" w16cid:durableId="1980844149">
-    <w:abstractNumId w:val="29"/>
-  </w:num>
-  <w:num w:numId="19" w16cid:durableId="1536039567">
-    <w:abstractNumId w:val="14"/>
-  </w:num>
-  <w:num w:numId="20" w16cid:durableId="1611205790">
-    <w:abstractNumId w:val="26"/>
-  </w:num>
-  <w:num w:numId="21" w16cid:durableId="291715455">
-    <w:abstractNumId w:val="30"/>
-  </w:num>
-  <w:num w:numId="22" w16cid:durableId="1914852755">
-    <w:abstractNumId w:val="34"/>
-  </w:num>
-  <w:num w:numId="23" w16cid:durableId="1558735267">
-    <w:abstractNumId w:val="8"/>
-  </w:num>
-  <w:num w:numId="24" w16cid:durableId="1388525717">
-    <w:abstractNumId w:val="25"/>
-  </w:num>
-  <w:num w:numId="25" w16cid:durableId="1687629848">
-    <w:abstractNumId w:val="32"/>
-  </w:num>
-  <w:num w:numId="26" w16cid:durableId="1298102508">
-    <w:abstractNumId w:val="19"/>
-  </w:num>
-  <w:num w:numId="27" w16cid:durableId="586888305">
-    <w:abstractNumId w:val="16"/>
-  </w:num>
-  <w:num w:numId="28" w16cid:durableId="1079864837">
-    <w:abstractNumId w:val="4"/>
-  </w:num>
   <w:num w:numId="29" w16cid:durableId="975910808">
-    <w:abstractNumId w:val="31"/>
+    <w:abstractNumId w:val="41"/>
   </w:num>
   <w:num w:numId="30" w16cid:durableId="1278832869">
     <w:abstractNumId w:val="2"/>
   </w:num>
   <w:num w:numId="31" w16cid:durableId="1129667744">
+    <w:abstractNumId w:val="22"/>
+  </w:num>
+  <w:num w:numId="32" w16cid:durableId="243684465">
+    <w:abstractNumId w:val="11"/>
+  </w:num>
+  <w:num w:numId="33" w16cid:durableId="1947541010">
     <w:abstractNumId w:val="17"/>
   </w:num>
-  <w:num w:numId="32" w16cid:durableId="243684465">
-    <w:abstractNumId w:val="9"/>
-  </w:num>
-  <w:num w:numId="33" w16cid:durableId="1947541010">
-    <w:abstractNumId w:val="13"/>
-  </w:num>
   <w:num w:numId="34" w16cid:durableId="197357348">
-    <w:abstractNumId w:val="24"/>
+    <w:abstractNumId w:val="31"/>
   </w:num>
   <w:num w:numId="35" w16cid:durableId="539905500">
+    <w:abstractNumId w:val="4"/>
+  </w:num>
+  <w:num w:numId="36" w16cid:durableId="1174808103">
+    <w:abstractNumId w:val="23"/>
+  </w:num>
+  <w:num w:numId="37" w16cid:durableId="397940012">
+    <w:abstractNumId w:val="36"/>
+  </w:num>
+  <w:num w:numId="38" w16cid:durableId="2057311685">
+    <w:abstractNumId w:val="29"/>
+  </w:num>
+  <w:num w:numId="39" w16cid:durableId="719668469">
+    <w:abstractNumId w:val="33"/>
+  </w:num>
+  <w:num w:numId="40" w16cid:durableId="885524614">
+    <w:abstractNumId w:val="8"/>
+  </w:num>
+  <w:num w:numId="41" w16cid:durableId="842283996">
+    <w:abstractNumId w:val="15"/>
+  </w:num>
+  <w:num w:numId="42" w16cid:durableId="164635012">
+    <w:abstractNumId w:val="16"/>
+  </w:num>
+  <w:num w:numId="43" w16cid:durableId="1740668421">
     <w:abstractNumId w:val="3"/>
+  </w:num>
+  <w:num w:numId="44" w16cid:durableId="2003122025">
+    <w:abstractNumId w:val="34"/>
+  </w:num>
+  <w:num w:numId="45" w16cid:durableId="1857883031">
+    <w:abstractNumId w:val="18"/>
   </w:num>
 </w:numbering>
 </file>
@@ -9803,15 +12677,15 @@
     <w:lsdException w:name="Unresolved Mention" w:semiHidden="1" w:unhideWhenUsed="1"/>
     <w:lsdException w:name="Smart Link" w:semiHidden="1" w:unhideWhenUsed="1"/>
   </w:latentStyles>
-  <w:style w:type="paragraph" w:default="1" w:styleId="Normal">
+  <w:style w:type="paragraph" w:default="1" w:styleId="Normalny">
     <w:name w:val="Normal"/>
     <w:qFormat/>
   </w:style>
-  <w:style w:type="paragraph" w:styleId="Heading2">
+  <w:style w:type="paragraph" w:styleId="Nagwek2">
     <w:name w:val="heading 2"/>
-    <w:basedOn w:val="Normal"/>
-    <w:next w:val="Normal"/>
-    <w:link w:val="Heading2Char"/>
+    <w:basedOn w:val="Normalny"/>
+    <w:next w:val="Normalny"/>
+    <w:link w:val="Nagwek2Znak"/>
     <w:uiPriority w:val="9"/>
     <w:semiHidden/>
     <w:unhideWhenUsed/>
@@ -9830,11 +12704,11 @@
       <w:szCs w:val="26"/>
     </w:rPr>
   </w:style>
-  <w:style w:type="paragraph" w:styleId="Heading3">
+  <w:style w:type="paragraph" w:styleId="Nagwek3">
     <w:name w:val="heading 3"/>
-    <w:basedOn w:val="Normal"/>
-    <w:next w:val="Normal"/>
-    <w:link w:val="Heading3Char"/>
+    <w:basedOn w:val="Normalny"/>
+    <w:next w:val="Normalny"/>
+    <w:link w:val="Nagwek3Znak"/>
     <w:uiPriority w:val="9"/>
     <w:unhideWhenUsed/>
     <w:qFormat/>
@@ -9850,10 +12724,10 @@
       <w:color w:val="0A2F40" w:themeColor="accent1" w:themeShade="7F"/>
     </w:rPr>
   </w:style>
-  <w:style w:type="paragraph" w:styleId="Heading4">
+  <w:style w:type="paragraph" w:styleId="Nagwek4">
     <w:name w:val="heading 4"/>
-    <w:basedOn w:val="Normal"/>
-    <w:next w:val="Normal"/>
+    <w:basedOn w:val="Normalny"/>
+    <w:next w:val="Normalny"/>
     <w:uiPriority w:val="9"/>
     <w:unhideWhenUsed/>
     <w:qFormat/>
@@ -9871,13 +12745,13 @@
       <w:color w:val="0F4761" w:themeColor="accent1" w:themeShade="BF"/>
     </w:rPr>
   </w:style>
-  <w:style w:type="character" w:default="1" w:styleId="DefaultParagraphFont">
+  <w:style w:type="character" w:default="1" w:styleId="Domylnaczcionkaakapitu">
     <w:name w:val="Default Paragraph Font"/>
     <w:uiPriority w:val="1"/>
     <w:semiHidden/>
     <w:unhideWhenUsed/>
   </w:style>
-  <w:style w:type="table" w:default="1" w:styleId="TableNormal">
+  <w:style w:type="table" w:default="1" w:styleId="Standardowy">
     <w:name w:val="Normal Table"/>
     <w:uiPriority w:val="99"/>
     <w:semiHidden/>
@@ -9892,15 +12766,15 @@
       </w:tblCellMar>
     </w:tblPr>
   </w:style>
-  <w:style w:type="numbering" w:default="1" w:styleId="NoList">
+  <w:style w:type="numbering" w:default="1" w:styleId="Bezlisty">
     <w:name w:val="No List"/>
     <w:uiPriority w:val="99"/>
     <w:semiHidden/>
     <w:unhideWhenUsed/>
   </w:style>
-  <w:style w:type="paragraph" w:styleId="ListParagraph">
+  <w:style w:type="paragraph" w:styleId="Akapitzlist">
     <w:name w:val="List Paragraph"/>
-    <w:basedOn w:val="Normal"/>
+    <w:basedOn w:val="Normalny"/>
     <w:uiPriority w:val="34"/>
     <w:qFormat/>
     <w:pPr>
@@ -9908,9 +12782,9 @@
       <w:contextualSpacing/>
     </w:pPr>
   </w:style>
-  <w:style w:type="table" w:styleId="TableGrid">
+  <w:style w:type="table" w:styleId="Tabela-Siatka">
     <w:name w:val="Table Grid"/>
-    <w:basedOn w:val="TableNormal"/>
+    <w:basedOn w:val="Standardowy"/>
     <w:uiPriority w:val="59"/>
     <w:rsid w:val="00FB4123"/>
     <w:pPr>
@@ -9927,10 +12801,10 @@
       </w:tblBorders>
     </w:tblPr>
   </w:style>
-  <w:style w:type="character" w:customStyle="1" w:styleId="Heading2Char">
-    <w:name w:val="Heading 2 Char"/>
-    <w:basedOn w:val="DefaultParagraphFont"/>
-    <w:link w:val="Heading2"/>
+  <w:style w:type="character" w:customStyle="1" w:styleId="Nagwek2Znak">
+    <w:name w:val="Nagłówek 2 Znak"/>
+    <w:basedOn w:val="Domylnaczcionkaakapitu"/>
+    <w:link w:val="Nagwek2"/>
     <w:uiPriority w:val="9"/>
     <w:semiHidden/>
     <w:rsid w:val="0060159E"/>
@@ -9941,10 +12815,10 @@
       <w:szCs w:val="26"/>
     </w:rPr>
   </w:style>
-  <w:style w:type="character" w:customStyle="1" w:styleId="Heading3Char">
-    <w:name w:val="Heading 3 Char"/>
-    <w:basedOn w:val="DefaultParagraphFont"/>
-    <w:link w:val="Heading3"/>
+  <w:style w:type="character" w:customStyle="1" w:styleId="Nagwek3Znak">
+    <w:name w:val="Nagłówek 3 Znak"/>
+    <w:basedOn w:val="Domylnaczcionkaakapitu"/>
+    <w:link w:val="Nagwek3"/>
     <w:uiPriority w:val="9"/>
     <w:rsid w:val="0060159E"/>
     <w:rPr>
@@ -9954,55 +12828,81 @@
   </w:style>
   <w:style w:type="paragraph" w:customStyle="1" w:styleId="p1">
     <w:name w:val="p1"/>
-    <w:basedOn w:val="Normal"/>
+    <w:basedOn w:val="Normalny"/>
     <w:rsid w:val="0060159E"/>
     <w:pPr>
       <w:spacing w:before="100" w:beforeAutospacing="1" w:after="100" w:afterAutospacing="1" w:line="240" w:lineRule="auto"/>
     </w:pPr>
     <w:rPr>
       <w:rFonts w:ascii="Times New Roman" w:eastAsia="Times New Roman" w:hAnsi="Times New Roman" w:cs="Times New Roman"/>
-      <w:lang w:val="en-WF"/>
+      <w:lang/>
     </w:rPr>
   </w:style>
   <w:style w:type="character" w:customStyle="1" w:styleId="s1">
     <w:name w:val="s1"/>
-    <w:basedOn w:val="DefaultParagraphFont"/>
+    <w:basedOn w:val="Domylnaczcionkaakapitu"/>
     <w:rsid w:val="0060159E"/>
   </w:style>
   <w:style w:type="paragraph" w:customStyle="1" w:styleId="p2">
     <w:name w:val="p2"/>
-    <w:basedOn w:val="Normal"/>
+    <w:basedOn w:val="Normalny"/>
     <w:rsid w:val="0060159E"/>
     <w:pPr>
       <w:spacing w:before="100" w:beforeAutospacing="1" w:after="100" w:afterAutospacing="1" w:line="240" w:lineRule="auto"/>
     </w:pPr>
     <w:rPr>
       <w:rFonts w:ascii="Times New Roman" w:eastAsia="Times New Roman" w:hAnsi="Times New Roman" w:cs="Times New Roman"/>
-      <w:lang w:val="en-WF"/>
+      <w:lang/>
     </w:rPr>
   </w:style>
   <w:style w:type="paragraph" w:customStyle="1" w:styleId="p3">
     <w:name w:val="p3"/>
-    <w:basedOn w:val="Normal"/>
+    <w:basedOn w:val="Normalny"/>
     <w:rsid w:val="0060159E"/>
     <w:pPr>
       <w:spacing w:before="100" w:beforeAutospacing="1" w:after="100" w:afterAutospacing="1" w:line="240" w:lineRule="auto"/>
     </w:pPr>
     <w:rPr>
       <w:rFonts w:ascii="Times New Roman" w:eastAsia="Times New Roman" w:hAnsi="Times New Roman" w:cs="Times New Roman"/>
-      <w:lang w:val="en-WF"/>
+      <w:lang/>
     </w:rPr>
   </w:style>
   <w:style w:type="paragraph" w:customStyle="1" w:styleId="p4">
     <w:name w:val="p4"/>
-    <w:basedOn w:val="Normal"/>
+    <w:basedOn w:val="Normalny"/>
     <w:rsid w:val="0060159E"/>
     <w:pPr>
       <w:spacing w:before="100" w:beforeAutospacing="1" w:after="100" w:afterAutospacing="1" w:line="240" w:lineRule="auto"/>
     </w:pPr>
     <w:rPr>
       <w:rFonts w:ascii="Times New Roman" w:eastAsia="Times New Roman" w:hAnsi="Times New Roman" w:cs="Times New Roman"/>
-      <w:lang w:val="en-WF"/>
+      <w:lang/>
+    </w:rPr>
+  </w:style>
+  <w:style w:type="paragraph" w:styleId="NormalnyWeb">
+    <w:name w:val="Normal (Web)"/>
+    <w:basedOn w:val="Normalny"/>
+    <w:uiPriority w:val="99"/>
+    <w:semiHidden/>
+    <w:unhideWhenUsed/>
+    <w:rsid w:val="001F0471"/>
+    <w:pPr>
+      <w:spacing w:before="100" w:beforeAutospacing="1" w:after="100" w:afterAutospacing="1" w:line="240" w:lineRule="auto"/>
+    </w:pPr>
+    <w:rPr>
+      <w:rFonts w:ascii="Times New Roman" w:eastAsia="Times New Roman" w:hAnsi="Times New Roman" w:cs="Times New Roman"/>
+      <w:lang w:eastAsia="pl-PL"/>
+    </w:rPr>
+  </w:style>
+  <w:style w:type="character" w:styleId="Pogrubienie">
+    <w:name w:val="Strong"/>
+    <w:basedOn w:val="Domylnaczcionkaakapitu"/>
+    <w:uiPriority w:val="22"/>
+    <w:qFormat/>
+    <w:rsid w:val="001F0471"/>
+    <w:rPr>
+      <w:b/>
+      <w:bCs/>
     </w:rPr>
   </w:style>
 </w:styles>

</xml_diff>

<commit_message>
Updated table of contents
</commit_message>
<xml_diff>
--- a/Zarządzanie projektem informatycznym.docx
+++ b/Zarządzanie projektem informatycznym.docx
@@ -385,7 +385,79 @@
         <w:jc w:val="both"/>
       </w:pPr>
       <w:r>
-        <w:t>4.1. Priorytetyzacja Wymagań</w:t>
+        <w:t xml:space="preserve">4.1. </w:t>
+      </w:r>
+      <w:r>
+        <w:t>Moduł Inteligentnego Planowania</w:t>
+      </w:r>
+    </w:p>
+    <w:p>
+      <w:pPr>
+        <w:ind w:firstLine="708"/>
+        <w:jc w:val="both"/>
+      </w:pPr>
+      <w:r>
+        <w:t>4.</w:t>
+      </w:r>
+      <w:r>
+        <w:t>2</w:t>
+      </w:r>
+      <w:r>
+        <w:t xml:space="preserve">. </w:t>
+      </w:r>
+      <w:r>
+        <w:t>Moduł Wyszukiwania i Personalizacji</w:t>
+      </w:r>
+    </w:p>
+    <w:p>
+      <w:pPr>
+        <w:ind w:firstLine="708"/>
+        <w:jc w:val="both"/>
+      </w:pPr>
+      <w:r>
+        <w:t>4.</w:t>
+      </w:r>
+      <w:r>
+        <w:t>3</w:t>
+      </w:r>
+      <w:r>
+        <w:t xml:space="preserve">. </w:t>
+      </w:r>
+      <w:r>
+        <w:t>Moduł Zarządzania Danymi i Wiarygodnością</w:t>
+      </w:r>
+    </w:p>
+    <w:p>
+      <w:pPr>
+        <w:ind w:firstLine="708"/>
+        <w:jc w:val="both"/>
+      </w:pPr>
+      <w:r>
+        <w:t>4.</w:t>
+      </w:r>
+      <w:r>
+        <w:t>4</w:t>
+      </w:r>
+      <w:r>
+        <w:t xml:space="preserve">. </w:t>
+      </w:r>
+      <w:r>
+        <w:t>Moduł Profilu i Zapisywania Planów</w:t>
+      </w:r>
+    </w:p>
+    <w:p>
+      <w:pPr>
+        <w:ind w:firstLine="708"/>
+        <w:jc w:val="both"/>
+      </w:pPr>
+      <w:r>
+        <w:t>4.</w:t>
+      </w:r>
+      <w:r>
+        <w:t>5</w:t>
+      </w:r>
+      <w:r>
+        <w:t>. Priorytetyzacja Wymagań</w:t>
       </w:r>
     </w:p>
     <w:p>
@@ -3595,10 +3667,7 @@
         <w:t>Tytuł:</w:t>
       </w:r>
       <w:r>
-        <w:t xml:space="preserve"> </w:t>
-      </w:r>
-      <w:r>
-        <w:t xml:space="preserve">Zaawansowane filtrowanie i prezentacja </w:t>
+        <w:t xml:space="preserve"> Zaawansowane filtrowanie i prezentacja </w:t>
       </w:r>
       <w:proofErr w:type="gramStart"/>
       <w:r>
@@ -3770,14 +3839,7 @@
           <w:rFonts w:ascii="Aptos" w:eastAsia="Aptos" w:hAnsi="Aptos" w:cs="Aptos"/>
           <w:color w:val="000000" w:themeColor="text1"/>
         </w:rPr>
-        <w:t xml:space="preserve">Moduł </w:t>
-      </w:r>
-      <w:r>
-        <w:rPr>
-          <w:rFonts w:ascii="Aptos" w:eastAsia="Aptos" w:hAnsi="Aptos" w:cs="Aptos"/>
-          <w:color w:val="000000" w:themeColor="text1"/>
-        </w:rPr>
-        <w:t>Zarządzania Danymi i Wiarygodnością</w:t>
+        <w:t>Moduł Zarządzania Danymi i Wiarygodnością</w:t>
       </w:r>
     </w:p>
     <w:p>
@@ -3789,10 +3851,7 @@
         <w:t>Tytuł:</w:t>
       </w:r>
       <w:r>
-        <w:t xml:space="preserve"> </w:t>
-      </w:r>
-      <w:r>
-        <w:t>Raportowanie nieścisłości danych</w:t>
+        <w:t xml:space="preserve"> Raportowanie nieścisłości danych</w:t>
       </w:r>
       <w:r>
         <w:t>.</w:t>
@@ -3887,43 +3946,19 @@
         <w:jc w:val="both"/>
         <w:rPr>
           <w:rFonts w:ascii="Aptos" w:eastAsia="Aptos" w:hAnsi="Aptos" w:cs="Aptos"/>
-          <w:b/>
-          <w:bCs/>
-          <w:color w:val="000000" w:themeColor="text1"/>
-        </w:rPr>
-      </w:pPr>
-      <w:r>
-        <w:rPr>
-          <w:rFonts w:ascii="Aptos" w:eastAsia="Aptos" w:hAnsi="Aptos" w:cs="Aptos"/>
-          <w:b/>
-          <w:bCs/>
-          <w:color w:val="000000" w:themeColor="text1"/>
-        </w:rPr>
-        <w:t>4.</w:t>
-      </w:r>
-      <w:r>
-        <w:rPr>
-          <w:rFonts w:ascii="Aptos" w:eastAsia="Aptos" w:hAnsi="Aptos" w:cs="Aptos"/>
-          <w:b/>
-          <w:bCs/>
-          <w:color w:val="000000" w:themeColor="text1"/>
-        </w:rPr>
-        <w:t>4</w:t>
-      </w:r>
-      <w:r>
-        <w:rPr>
-          <w:rFonts w:ascii="Aptos" w:eastAsia="Aptos" w:hAnsi="Aptos" w:cs="Aptos"/>
-          <w:b/>
-          <w:bCs/>
-          <w:color w:val="000000" w:themeColor="text1"/>
-        </w:rPr>
-        <w:t xml:space="preserve">. Moduł </w:t>
-      </w:r>
-      <w:r>
-        <w:rPr>
-          <w:rFonts w:ascii="Aptos" w:eastAsia="Aptos" w:hAnsi="Aptos" w:cs="Aptos"/>
-          <w:b/>
-          <w:bCs/>
+          <w:color w:val="000000" w:themeColor="text1"/>
+        </w:rPr>
+      </w:pPr>
+      <w:r>
+        <w:rPr>
+          <w:rFonts w:ascii="Aptos" w:eastAsia="Aptos" w:hAnsi="Aptos" w:cs="Aptos"/>
+          <w:color w:val="000000" w:themeColor="text1"/>
+        </w:rPr>
+        <w:t xml:space="preserve">4.4. Moduł </w:t>
+      </w:r>
+      <w:r>
+        <w:rPr>
+          <w:rFonts w:ascii="Aptos" w:eastAsia="Aptos" w:hAnsi="Aptos" w:cs="Aptos"/>
           <w:color w:val="000000" w:themeColor="text1"/>
         </w:rPr>
         <w:t>Profilu i Zapisywania Planów</w:t>
@@ -4012,34 +4047,19 @@
         <w:jc w:val="both"/>
         <w:rPr>
           <w:rFonts w:ascii="Aptos" w:eastAsia="Aptos" w:hAnsi="Aptos" w:cs="Aptos"/>
-          <w:b/>
-          <w:bCs/>
-          <w:color w:val="000000" w:themeColor="text1"/>
-        </w:rPr>
-      </w:pPr>
-      <w:r>
-        <w:rPr>
-          <w:rFonts w:ascii="Aptos" w:eastAsia="Aptos" w:hAnsi="Aptos" w:cs="Aptos"/>
-          <w:b/>
-          <w:bCs/>
-          <w:color w:val="000000" w:themeColor="text1"/>
-        </w:rPr>
-        <w:t>4</w:t>
-      </w:r>
-      <w:r>
-        <w:rPr>
-          <w:rFonts w:ascii="Aptos" w:eastAsia="Aptos" w:hAnsi="Aptos" w:cs="Aptos"/>
-          <w:b/>
-          <w:bCs/>
-          <w:color w:val="000000" w:themeColor="text1"/>
-        </w:rPr>
-        <w:t>.</w:t>
-      </w:r>
-      <w:r>
-        <w:rPr>
-          <w:rFonts w:ascii="Aptos" w:eastAsia="Aptos" w:hAnsi="Aptos" w:cs="Aptos"/>
-          <w:b/>
-          <w:bCs/>
+          <w:color w:val="000000" w:themeColor="text1"/>
+        </w:rPr>
+      </w:pPr>
+      <w:r>
+        <w:rPr>
+          <w:rFonts w:ascii="Aptos" w:eastAsia="Aptos" w:hAnsi="Aptos" w:cs="Aptos"/>
+          <w:color w:val="000000" w:themeColor="text1"/>
+        </w:rPr>
+        <w:t>4.</w:t>
+      </w:r>
+      <w:r>
+        <w:rPr>
+          <w:rFonts w:ascii="Aptos" w:eastAsia="Aptos" w:hAnsi="Aptos" w:cs="Aptos"/>
           <w:color w:val="000000" w:themeColor="text1"/>
         </w:rPr>
         <w:t>5</w:t>
@@ -4047,8 +4067,6 @@
       <w:r>
         <w:rPr>
           <w:rFonts w:ascii="Aptos" w:eastAsia="Aptos" w:hAnsi="Aptos" w:cs="Aptos"/>
-          <w:b/>
-          <w:bCs/>
           <w:color w:val="000000" w:themeColor="text1"/>
         </w:rPr>
         <w:t xml:space="preserve">. </w:t>
@@ -4056,8 +4074,6 @@
       <w:r>
         <w:rPr>
           <w:rFonts w:ascii="Aptos" w:eastAsia="Aptos" w:hAnsi="Aptos" w:cs="Aptos"/>
-          <w:b/>
-          <w:bCs/>
           <w:color w:val="000000" w:themeColor="text1"/>
         </w:rPr>
         <w:t>Priorytetyzacja Wymagań</w:t>

</xml_diff>